<commit_message>
Modified text and Doc files.
</commit_message>
<xml_diff>
--- a/crispian.docx
+++ b/crispian.docx
@@ -4,9 +4,1077 @@
   <w:body>
     <w:p>
       <w:r>
-        <w:t>My first-repo</w:t>
+        <w:t xml:space="preserve">This is a Microsoft word document.  </w:t>
+      </w:r>
+      <w:r>
+        <w:rPr>
+          <w:color w:val="C00000"/>
+        </w:rPr>
+        <w:t>(This is a change – Ve</w:t>
+      </w:r>
+      <w:r>
+        <w:rPr>
+          <w:color w:val="C00000"/>
+        </w:rPr>
+        <w:t>rsion for branch alternate</w:t>
+      </w:r>
+      <w:r>
+        <w:rPr>
+          <w:color w:val="C00000"/>
+        </w:rPr>
+        <w:t>)</w:t>
       </w:r>
     </w:p>
+    <w:p>
+      <w:r>
+        <w:t>It will be treated as a binary file by Git.</w:t>
+      </w:r>
+    </w:p>
+    <w:p/>
+    <w:p>
+      <w:pPr>
+        <w:shd w:val="clear" w:color="auto" w:fill="F9F9F9"/>
+        <w:rPr>
+          <w:rFonts w:ascii="Arial" w:eastAsia="Times New Roman" w:hAnsi="Arial" w:cs="Arial"/>
+          <w:b/>
+          <w:bCs/>
+          <w:color w:val="202122"/>
+          <w:sz w:val="20"/>
+          <w:szCs w:val="20"/>
+        </w:rPr>
+      </w:pPr>
+      <w:proofErr w:type="spellStart"/>
+      <w:r>
+        <w:rPr>
+          <w:rFonts w:ascii="Arial" w:eastAsia="Times New Roman" w:hAnsi="Arial" w:cs="Arial"/>
+          <w:b/>
+          <w:bCs/>
+          <w:color w:val="202122"/>
+          <w:sz w:val="20"/>
+          <w:szCs w:val="20"/>
+        </w:rPr>
+        <w:t>Crispian’s</w:t>
+      </w:r>
+      <w:proofErr w:type="spellEnd"/>
+      <w:r>
+        <w:rPr>
+          <w:rFonts w:ascii="Arial" w:eastAsia="Times New Roman" w:hAnsi="Arial" w:cs="Arial"/>
+          <w:b/>
+          <w:bCs/>
+          <w:color w:val="202122"/>
+          <w:sz w:val="20"/>
+          <w:szCs w:val="20"/>
+        </w:rPr>
+        <w:t xml:space="preserve"> Day speech from </w:t>
+      </w:r>
+      <w:proofErr w:type="spellStart"/>
+      <w:r>
+        <w:rPr>
+          <w:rFonts w:ascii="Arial" w:eastAsia="Times New Roman" w:hAnsi="Arial" w:cs="Arial"/>
+          <w:b/>
+          <w:bCs/>
+          <w:color w:val="202122"/>
+          <w:sz w:val="20"/>
+          <w:szCs w:val="20"/>
+        </w:rPr>
+        <w:t>Shakespear’s</w:t>
+      </w:r>
+      <w:proofErr w:type="spellEnd"/>
+      <w:r>
+        <w:rPr>
+          <w:rFonts w:ascii="Arial" w:eastAsia="Times New Roman" w:hAnsi="Arial" w:cs="Arial"/>
+          <w:b/>
+          <w:bCs/>
+          <w:color w:val="202122"/>
+          <w:sz w:val="20"/>
+          <w:szCs w:val="20"/>
+        </w:rPr>
+        <w:t xml:space="preserve"> Henry V [Source – Wikipedia]</w:t>
+      </w:r>
+    </w:p>
+    <w:p>
+      <w:pPr>
+        <w:shd w:val="clear" w:color="auto" w:fill="F9F9F9"/>
+        <w:rPr>
+          <w:rFonts w:ascii="Arial" w:eastAsia="Times New Roman" w:hAnsi="Arial" w:cs="Arial"/>
+          <w:b/>
+          <w:bCs/>
+          <w:color w:val="202122"/>
+          <w:sz w:val="20"/>
+          <w:szCs w:val="20"/>
+        </w:rPr>
+      </w:pPr>
+    </w:p>
+    <w:p>
+      <w:pPr>
+        <w:rPr>
+          <w:rFonts w:ascii="Arial" w:eastAsia="Times New Roman" w:hAnsi="Arial" w:cs="Arial"/>
+          <w:color w:val="202122"/>
+          <w:sz w:val="18"/>
+          <w:szCs w:val="18"/>
+          <w:shd w:val="clear" w:color="auto" w:fill="FFFFFF"/>
+        </w:rPr>
+      </w:pPr>
+      <w:r>
+        <w:rPr>
+          <w:rFonts w:ascii="Arial" w:eastAsia="Times New Roman" w:hAnsi="Arial" w:cs="Arial"/>
+          <w:color w:val="202122"/>
+          <w:sz w:val="18"/>
+          <w:szCs w:val="18"/>
+          <w:shd w:val="clear" w:color="auto" w:fill="FFFFFF"/>
+        </w:rPr>
+        <w:t xml:space="preserve">This day is </w:t>
+      </w:r>
+      <w:proofErr w:type="spellStart"/>
+      <w:r>
+        <w:rPr>
+          <w:rFonts w:ascii="Arial" w:eastAsia="Times New Roman" w:hAnsi="Arial" w:cs="Arial"/>
+          <w:color w:val="202122"/>
+          <w:sz w:val="18"/>
+          <w:szCs w:val="18"/>
+          <w:shd w:val="clear" w:color="auto" w:fill="FFFFFF"/>
+        </w:rPr>
+        <w:t>call'd</w:t>
+      </w:r>
+      <w:proofErr w:type="spellEnd"/>
+      <w:r>
+        <w:rPr>
+          <w:rFonts w:ascii="Arial" w:eastAsia="Times New Roman" w:hAnsi="Arial" w:cs="Arial"/>
+          <w:color w:val="202122"/>
+          <w:sz w:val="18"/>
+          <w:szCs w:val="18"/>
+          <w:shd w:val="clear" w:color="auto" w:fill="FFFFFF"/>
+        </w:rPr>
+        <w:t> </w:t>
+      </w:r>
+      <w:hyperlink r:id="rId4" w:tooltip="Saint Crispin's Day" w:history="1">
+        <w:r>
+          <w:rPr>
+            <w:rFonts w:ascii="Arial" w:eastAsia="Times New Roman" w:hAnsi="Arial" w:cs="Arial"/>
+            <w:color w:val="0B0080"/>
+            <w:sz w:val="18"/>
+            <w:szCs w:val="18"/>
+            <w:u w:val="single"/>
+          </w:rPr>
+          <w:t xml:space="preserve">the feast of </w:t>
+        </w:r>
+        <w:proofErr w:type="spellStart"/>
+        <w:r>
+          <w:rPr>
+            <w:rFonts w:ascii="Arial" w:eastAsia="Times New Roman" w:hAnsi="Arial" w:cs="Arial"/>
+            <w:color w:val="0B0080"/>
+            <w:sz w:val="18"/>
+            <w:szCs w:val="18"/>
+            <w:u w:val="single"/>
+          </w:rPr>
+          <w:t>Crispian</w:t>
+        </w:r>
+        <w:proofErr w:type="spellEnd"/>
+      </w:hyperlink>
+      <w:r>
+        <w:rPr>
+          <w:rFonts w:ascii="Arial" w:eastAsia="Times New Roman" w:hAnsi="Arial" w:cs="Arial"/>
+          <w:color w:val="202122"/>
+          <w:sz w:val="18"/>
+          <w:szCs w:val="18"/>
+          <w:shd w:val="clear" w:color="auto" w:fill="FFFFFF"/>
+        </w:rPr>
+        <w:t>.</w:t>
+      </w:r>
+      <w:r>
+        <w:rPr>
+          <w:rFonts w:ascii="Arial" w:eastAsia="Times New Roman" w:hAnsi="Arial" w:cs="Arial"/>
+          <w:color w:val="202122"/>
+          <w:sz w:val="18"/>
+          <w:szCs w:val="18"/>
+        </w:rPr>
+        <w:br/>
+      </w:r>
+      <w:r>
+        <w:rPr>
+          <w:rFonts w:ascii="Arial" w:eastAsia="Times New Roman" w:hAnsi="Arial" w:cs="Arial"/>
+          <w:color w:val="202122"/>
+          <w:sz w:val="18"/>
+          <w:szCs w:val="18"/>
+          <w:shd w:val="clear" w:color="auto" w:fill="FFFFFF"/>
+        </w:rPr>
+        <w:t>He that outlives this day, and comes safe home,</w:t>
+      </w:r>
+      <w:r>
+        <w:rPr>
+          <w:rFonts w:ascii="Arial" w:eastAsia="Times New Roman" w:hAnsi="Arial" w:cs="Arial"/>
+          <w:color w:val="202122"/>
+          <w:sz w:val="18"/>
+          <w:szCs w:val="18"/>
+        </w:rPr>
+        <w:t xml:space="preserve"> w</w:t>
+      </w:r>
+      <w:r>
+        <w:rPr>
+          <w:rFonts w:ascii="Arial" w:eastAsia="Times New Roman" w:hAnsi="Arial" w:cs="Arial"/>
+          <w:color w:val="202122"/>
+          <w:sz w:val="18"/>
+          <w:szCs w:val="18"/>
+          <w:shd w:val="clear" w:color="auto" w:fill="FFFFFF"/>
+        </w:rPr>
+        <w:t xml:space="preserve">ill stand a tip-toe when this day is </w:t>
+      </w:r>
+      <w:proofErr w:type="spellStart"/>
+      <w:r>
+        <w:rPr>
+          <w:rFonts w:ascii="Arial" w:eastAsia="Times New Roman" w:hAnsi="Arial" w:cs="Arial"/>
+          <w:color w:val="202122"/>
+          <w:sz w:val="18"/>
+          <w:szCs w:val="18"/>
+          <w:shd w:val="clear" w:color="auto" w:fill="FFFFFF"/>
+        </w:rPr>
+        <w:t>nam'd</w:t>
+      </w:r>
+      <w:proofErr w:type="spellEnd"/>
+      <w:r>
+        <w:rPr>
+          <w:rFonts w:ascii="Arial" w:eastAsia="Times New Roman" w:hAnsi="Arial" w:cs="Arial"/>
+          <w:color w:val="202122"/>
+          <w:sz w:val="18"/>
+          <w:szCs w:val="18"/>
+          <w:shd w:val="clear" w:color="auto" w:fill="FFFFFF"/>
+        </w:rPr>
+        <w:t>,</w:t>
+      </w:r>
+      <w:r>
+        <w:rPr>
+          <w:rFonts w:ascii="Arial" w:eastAsia="Times New Roman" w:hAnsi="Arial" w:cs="Arial"/>
+          <w:color w:val="202122"/>
+          <w:sz w:val="18"/>
+          <w:szCs w:val="18"/>
+        </w:rPr>
+        <w:br/>
+      </w:r>
+      <w:r>
+        <w:rPr>
+          <w:rFonts w:ascii="Arial" w:eastAsia="Times New Roman" w:hAnsi="Arial" w:cs="Arial"/>
+          <w:color w:val="202122"/>
+          <w:sz w:val="18"/>
+          <w:szCs w:val="18"/>
+          <w:shd w:val="clear" w:color="auto" w:fill="FFFFFF"/>
+        </w:rPr>
+        <w:t xml:space="preserve">And rouse him at the name of </w:t>
+      </w:r>
+      <w:proofErr w:type="spellStart"/>
+      <w:r>
+        <w:rPr>
+          <w:rFonts w:ascii="Arial" w:eastAsia="Times New Roman" w:hAnsi="Arial" w:cs="Arial"/>
+          <w:color w:val="202122"/>
+          <w:sz w:val="18"/>
+          <w:szCs w:val="18"/>
+          <w:shd w:val="clear" w:color="auto" w:fill="FFFFFF"/>
+        </w:rPr>
+        <w:t>Crispian</w:t>
+      </w:r>
+      <w:proofErr w:type="spellEnd"/>
+      <w:r>
+        <w:rPr>
+          <w:rFonts w:ascii="Arial" w:eastAsia="Times New Roman" w:hAnsi="Arial" w:cs="Arial"/>
+          <w:color w:val="202122"/>
+          <w:sz w:val="18"/>
+          <w:szCs w:val="18"/>
+          <w:shd w:val="clear" w:color="auto" w:fill="FFFFFF"/>
+        </w:rPr>
+        <w:t>.</w:t>
+      </w:r>
+    </w:p>
+    <w:p>
+      <w:pPr>
+        <w:rPr>
+          <w:rFonts w:ascii="Arial" w:eastAsia="Times New Roman" w:hAnsi="Arial" w:cs="Arial"/>
+          <w:color w:val="202122"/>
+          <w:sz w:val="18"/>
+          <w:szCs w:val="18"/>
+          <w:shd w:val="clear" w:color="auto" w:fill="FFFFFF"/>
+        </w:rPr>
+      </w:pPr>
+      <w:r>
+        <w:rPr>
+          <w:rFonts w:ascii="Arial" w:eastAsia="Times New Roman" w:hAnsi="Arial" w:cs="Arial"/>
+          <w:color w:val="202122"/>
+          <w:sz w:val="18"/>
+          <w:szCs w:val="18"/>
+        </w:rPr>
+        <w:br/>
+      </w:r>
+      <w:r>
+        <w:rPr>
+          <w:rFonts w:ascii="Arial" w:eastAsia="Times New Roman" w:hAnsi="Arial" w:cs="Arial"/>
+          <w:color w:val="202122"/>
+          <w:sz w:val="18"/>
+          <w:szCs w:val="18"/>
+          <w:shd w:val="clear" w:color="auto" w:fill="FFFFFF"/>
+        </w:rPr>
+        <w:t>He that shall live this day, and see old age,</w:t>
+      </w:r>
+      <w:r>
+        <w:rPr>
+          <w:rFonts w:ascii="Arial" w:eastAsia="Times New Roman" w:hAnsi="Arial" w:cs="Arial"/>
+          <w:color w:val="202122"/>
+          <w:sz w:val="18"/>
+          <w:szCs w:val="18"/>
+        </w:rPr>
+        <w:t xml:space="preserve"> w</w:t>
+      </w:r>
+      <w:r>
+        <w:rPr>
+          <w:rFonts w:ascii="Arial" w:eastAsia="Times New Roman" w:hAnsi="Arial" w:cs="Arial"/>
+          <w:color w:val="202122"/>
+          <w:sz w:val="18"/>
+          <w:szCs w:val="18"/>
+          <w:shd w:val="clear" w:color="auto" w:fill="FFFFFF"/>
+        </w:rPr>
+        <w:t xml:space="preserve">ill yearly on the vigil feast his </w:t>
+      </w:r>
+      <w:proofErr w:type="spellStart"/>
+      <w:r>
+        <w:rPr>
+          <w:rFonts w:ascii="Arial" w:eastAsia="Times New Roman" w:hAnsi="Arial" w:cs="Arial"/>
+          <w:color w:val="202122"/>
+          <w:sz w:val="18"/>
+          <w:szCs w:val="18"/>
+          <w:shd w:val="clear" w:color="auto" w:fill="FFFFFF"/>
+        </w:rPr>
+        <w:t>neighbours</w:t>
+      </w:r>
+      <w:proofErr w:type="spellEnd"/>
+      <w:r>
+        <w:rPr>
+          <w:rFonts w:ascii="Arial" w:eastAsia="Times New Roman" w:hAnsi="Arial" w:cs="Arial"/>
+          <w:color w:val="202122"/>
+          <w:sz w:val="18"/>
+          <w:szCs w:val="18"/>
+          <w:shd w:val="clear" w:color="auto" w:fill="FFFFFF"/>
+        </w:rPr>
+        <w:t>,</w:t>
+      </w:r>
+      <w:r>
+        <w:rPr>
+          <w:rFonts w:ascii="Arial" w:eastAsia="Times New Roman" w:hAnsi="Arial" w:cs="Arial"/>
+          <w:color w:val="202122"/>
+          <w:sz w:val="18"/>
+          <w:szCs w:val="18"/>
+        </w:rPr>
+        <w:br/>
+      </w:r>
+      <w:r>
+        <w:rPr>
+          <w:rFonts w:ascii="Arial" w:eastAsia="Times New Roman" w:hAnsi="Arial" w:cs="Arial"/>
+          <w:color w:val="202122"/>
+          <w:sz w:val="18"/>
+          <w:szCs w:val="18"/>
+          <w:shd w:val="clear" w:color="auto" w:fill="FFFFFF"/>
+        </w:rPr>
+        <w:t xml:space="preserve">And say "To-morrow is Saint </w:t>
+      </w:r>
+      <w:proofErr w:type="spellStart"/>
+      <w:r>
+        <w:rPr>
+          <w:rFonts w:ascii="Arial" w:eastAsia="Times New Roman" w:hAnsi="Arial" w:cs="Arial"/>
+          <w:color w:val="202122"/>
+          <w:sz w:val="18"/>
+          <w:szCs w:val="18"/>
+          <w:shd w:val="clear" w:color="auto" w:fill="FFFFFF"/>
+        </w:rPr>
+        <w:t>Crispian</w:t>
+      </w:r>
+      <w:proofErr w:type="spellEnd"/>
+      <w:r>
+        <w:rPr>
+          <w:rFonts w:ascii="Arial" w:eastAsia="Times New Roman" w:hAnsi="Arial" w:cs="Arial"/>
+          <w:color w:val="202122"/>
+          <w:sz w:val="18"/>
+          <w:szCs w:val="18"/>
+          <w:shd w:val="clear" w:color="auto" w:fill="FFFFFF"/>
+        </w:rPr>
+        <w:t>."</w:t>
+      </w:r>
+      <w:r>
+        <w:rPr>
+          <w:rFonts w:ascii="Arial" w:eastAsia="Times New Roman" w:hAnsi="Arial" w:cs="Arial"/>
+          <w:color w:val="202122"/>
+          <w:sz w:val="18"/>
+          <w:szCs w:val="18"/>
+        </w:rPr>
+        <w:br/>
+      </w:r>
+    </w:p>
+    <w:p>
+      <w:pPr>
+        <w:rPr>
+          <w:rFonts w:ascii="Arial" w:eastAsia="Times New Roman" w:hAnsi="Arial" w:cs="Arial"/>
+          <w:color w:val="202122"/>
+          <w:sz w:val="18"/>
+          <w:szCs w:val="18"/>
+          <w:shd w:val="clear" w:color="auto" w:fill="FFFFFF"/>
+        </w:rPr>
+      </w:pPr>
+      <w:r>
+        <w:rPr>
+          <w:rFonts w:ascii="Arial" w:eastAsia="Times New Roman" w:hAnsi="Arial" w:cs="Arial"/>
+          <w:color w:val="202122"/>
+          <w:sz w:val="18"/>
+          <w:szCs w:val="18"/>
+          <w:shd w:val="clear" w:color="auto" w:fill="FFFFFF"/>
+        </w:rPr>
+        <w:t>Then will he strip his sleeve and show his scars,</w:t>
+      </w:r>
+      <w:r>
+        <w:rPr>
+          <w:rFonts w:ascii="Arial" w:eastAsia="Times New Roman" w:hAnsi="Arial" w:cs="Arial"/>
+          <w:color w:val="202122"/>
+          <w:sz w:val="18"/>
+          <w:szCs w:val="18"/>
+        </w:rPr>
+        <w:t xml:space="preserve"> a</w:t>
+      </w:r>
+      <w:r>
+        <w:rPr>
+          <w:rFonts w:ascii="Arial" w:eastAsia="Times New Roman" w:hAnsi="Arial" w:cs="Arial"/>
+          <w:color w:val="202122"/>
+          <w:sz w:val="18"/>
+          <w:szCs w:val="18"/>
+          <w:shd w:val="clear" w:color="auto" w:fill="FFFFFF"/>
+        </w:rPr>
+        <w:t>nd say "These wounds I had on Crispin's day."</w:t>
+      </w:r>
+      <w:r>
+        <w:rPr>
+          <w:rFonts w:ascii="Arial" w:eastAsia="Times New Roman" w:hAnsi="Arial" w:cs="Arial"/>
+          <w:color w:val="202122"/>
+          <w:sz w:val="18"/>
+          <w:szCs w:val="18"/>
+        </w:rPr>
+        <w:br/>
+      </w:r>
+      <w:r>
+        <w:rPr>
+          <w:rFonts w:ascii="Arial" w:eastAsia="Times New Roman" w:hAnsi="Arial" w:cs="Arial"/>
+          <w:color w:val="202122"/>
+          <w:sz w:val="18"/>
+          <w:szCs w:val="18"/>
+          <w:shd w:val="clear" w:color="auto" w:fill="FFFFFF"/>
+        </w:rPr>
+        <w:t>Old men forget; yet all shall be forgot,</w:t>
+      </w:r>
+      <w:r>
+        <w:rPr>
+          <w:rFonts w:ascii="Arial" w:eastAsia="Times New Roman" w:hAnsi="Arial" w:cs="Arial"/>
+          <w:color w:val="202122"/>
+          <w:sz w:val="18"/>
+          <w:szCs w:val="18"/>
+        </w:rPr>
+        <w:t xml:space="preserve"> b</w:t>
+      </w:r>
+      <w:r>
+        <w:rPr>
+          <w:rFonts w:ascii="Arial" w:eastAsia="Times New Roman" w:hAnsi="Arial" w:cs="Arial"/>
+          <w:color w:val="202122"/>
+          <w:sz w:val="18"/>
+          <w:szCs w:val="18"/>
+          <w:shd w:val="clear" w:color="auto" w:fill="FFFFFF"/>
+        </w:rPr>
+        <w:t>ut he'll remember, with advantages,</w:t>
+      </w:r>
+      <w:r>
+        <w:rPr>
+          <w:rFonts w:ascii="Arial" w:eastAsia="Times New Roman" w:hAnsi="Arial" w:cs="Arial"/>
+          <w:color w:val="202122"/>
+          <w:sz w:val="18"/>
+          <w:szCs w:val="18"/>
+        </w:rPr>
+        <w:t xml:space="preserve"> w</w:t>
+      </w:r>
+      <w:r>
+        <w:rPr>
+          <w:rFonts w:ascii="Arial" w:eastAsia="Times New Roman" w:hAnsi="Arial" w:cs="Arial"/>
+          <w:color w:val="202122"/>
+          <w:sz w:val="18"/>
+          <w:szCs w:val="18"/>
+          <w:shd w:val="clear" w:color="auto" w:fill="FFFFFF"/>
+        </w:rPr>
+        <w:t xml:space="preserve">hat feats he did that day. </w:t>
+      </w:r>
+    </w:p>
+    <w:p>
+      <w:pPr>
+        <w:rPr>
+          <w:rFonts w:ascii="Arial" w:eastAsia="Times New Roman" w:hAnsi="Arial" w:cs="Arial"/>
+          <w:color w:val="202122"/>
+          <w:sz w:val="18"/>
+          <w:szCs w:val="18"/>
+          <w:shd w:val="clear" w:color="auto" w:fill="FFFFFF"/>
+        </w:rPr>
+      </w:pPr>
+    </w:p>
+    <w:p>
+      <w:pPr>
+        <w:rPr>
+          <w:rFonts w:ascii="Arial" w:eastAsia="Times New Roman" w:hAnsi="Arial" w:cs="Arial"/>
+          <w:color w:val="202122"/>
+          <w:sz w:val="18"/>
+          <w:szCs w:val="18"/>
+          <w:shd w:val="clear" w:color="auto" w:fill="FFFFFF"/>
+        </w:rPr>
+      </w:pPr>
+      <w:r>
+        <w:rPr>
+          <w:rFonts w:ascii="Arial" w:eastAsia="Times New Roman" w:hAnsi="Arial" w:cs="Arial"/>
+          <w:color w:val="202122"/>
+          <w:sz w:val="18"/>
+          <w:szCs w:val="18"/>
+          <w:shd w:val="clear" w:color="auto" w:fill="FFFFFF"/>
+        </w:rPr>
+        <w:t>Then shall our names,</w:t>
+      </w:r>
+      <w:r>
+        <w:rPr>
+          <w:rFonts w:ascii="Arial" w:eastAsia="Times New Roman" w:hAnsi="Arial" w:cs="Arial"/>
+          <w:color w:val="202122"/>
+          <w:sz w:val="18"/>
+          <w:szCs w:val="18"/>
+        </w:rPr>
+        <w:t xml:space="preserve"> f</w:t>
+      </w:r>
+      <w:r>
+        <w:rPr>
+          <w:rFonts w:ascii="Arial" w:eastAsia="Times New Roman" w:hAnsi="Arial" w:cs="Arial"/>
+          <w:color w:val="202122"/>
+          <w:sz w:val="18"/>
+          <w:szCs w:val="18"/>
+          <w:shd w:val="clear" w:color="auto" w:fill="FFFFFF"/>
+        </w:rPr>
+        <w:t>amiliar in his mouth as household words—</w:t>
+      </w:r>
+      <w:r>
+        <w:rPr>
+          <w:rFonts w:ascii="Arial" w:eastAsia="Times New Roman" w:hAnsi="Arial" w:cs="Arial"/>
+          <w:color w:val="202122"/>
+          <w:sz w:val="18"/>
+          <w:szCs w:val="18"/>
+        </w:rPr>
+        <w:br/>
+      </w:r>
+      <w:r>
+        <w:rPr>
+          <w:rFonts w:ascii="Arial" w:eastAsia="Times New Roman" w:hAnsi="Arial" w:cs="Arial"/>
+          <w:color w:val="202122"/>
+          <w:sz w:val="18"/>
+          <w:szCs w:val="18"/>
+          <w:shd w:val="clear" w:color="auto" w:fill="FFFFFF"/>
+        </w:rPr>
+        <w:t>Harry the King, </w:t>
+      </w:r>
+      <w:r>
+        <w:rPr>
+          <w:rFonts w:ascii="Times New Roman" w:eastAsia="Times New Roman" w:hAnsi="Times New Roman" w:cs="Times New Roman"/>
+          <w:sz w:val="18"/>
+          <w:szCs w:val="18"/>
+        </w:rPr>
+        <w:t>Bedford</w:t>
+      </w:r>
+      <w:r>
+        <w:rPr>
+          <w:rFonts w:ascii="Arial" w:eastAsia="Times New Roman" w:hAnsi="Arial" w:cs="Arial"/>
+          <w:color w:val="202122"/>
+          <w:sz w:val="18"/>
+          <w:szCs w:val="18"/>
+          <w:shd w:val="clear" w:color="auto" w:fill="FFFFFF"/>
+        </w:rPr>
+        <w:t xml:space="preserve"> </w:t>
+      </w:r>
+      <w:r>
+        <w:rPr>
+          <w:rFonts w:ascii="Arial" w:eastAsia="Times New Roman" w:hAnsi="Arial" w:cs="Arial"/>
+          <w:color w:val="202122"/>
+          <w:sz w:val="18"/>
+          <w:szCs w:val="18"/>
+          <w:shd w:val="clear" w:color="auto" w:fill="FFFFFF"/>
+        </w:rPr>
+        <w:t>and </w:t>
+      </w:r>
+      <w:r>
+        <w:rPr>
+          <w:rFonts w:ascii="Times New Roman" w:eastAsia="Times New Roman" w:hAnsi="Times New Roman" w:cs="Times New Roman"/>
+          <w:sz w:val="18"/>
+          <w:szCs w:val="18"/>
+        </w:rPr>
+        <w:t>Exeter</w:t>
+      </w:r>
+      <w:r>
+        <w:rPr>
+          <w:rFonts w:ascii="Arial" w:eastAsia="Times New Roman" w:hAnsi="Arial" w:cs="Arial"/>
+          <w:color w:val="202122"/>
+          <w:sz w:val="18"/>
+          <w:szCs w:val="18"/>
+          <w:shd w:val="clear" w:color="auto" w:fill="FFFFFF"/>
+        </w:rPr>
+        <w:t>,</w:t>
+      </w:r>
+      <w:r>
+        <w:rPr>
+          <w:rFonts w:ascii="Arial" w:eastAsia="Times New Roman" w:hAnsi="Arial" w:cs="Arial"/>
+          <w:color w:val="202122"/>
+          <w:sz w:val="18"/>
+          <w:szCs w:val="18"/>
+        </w:rPr>
+        <w:t xml:space="preserve"> Warwick </w:t>
+      </w:r>
+      <w:r>
+        <w:rPr>
+          <w:rFonts w:ascii="Arial" w:eastAsia="Times New Roman" w:hAnsi="Arial" w:cs="Arial"/>
+          <w:color w:val="202122"/>
+          <w:sz w:val="18"/>
+          <w:szCs w:val="18"/>
+          <w:shd w:val="clear" w:color="auto" w:fill="FFFFFF"/>
+        </w:rPr>
+        <w:t>and </w:t>
+      </w:r>
+      <w:r>
+        <w:rPr>
+          <w:rFonts w:ascii="Times New Roman" w:eastAsia="Times New Roman" w:hAnsi="Times New Roman" w:cs="Times New Roman"/>
+          <w:sz w:val="18"/>
+          <w:szCs w:val="18"/>
+        </w:rPr>
+        <w:t xml:space="preserve">Talbot, </w:t>
+      </w:r>
+      <w:proofErr w:type="spellStart"/>
+      <w:r>
+        <w:rPr>
+          <w:rFonts w:ascii="Times New Roman" w:eastAsia="Times New Roman" w:hAnsi="Times New Roman" w:cs="Times New Roman"/>
+          <w:sz w:val="18"/>
+          <w:szCs w:val="18"/>
+        </w:rPr>
+        <w:t>Salsbury</w:t>
+      </w:r>
+      <w:proofErr w:type="spellEnd"/>
+      <w:r>
+        <w:rPr>
+          <w:rFonts w:ascii="Arial" w:eastAsia="Times New Roman" w:hAnsi="Arial" w:cs="Arial"/>
+          <w:color w:val="202122"/>
+          <w:sz w:val="18"/>
+          <w:szCs w:val="18"/>
+          <w:shd w:val="clear" w:color="auto" w:fill="FFFFFF"/>
+        </w:rPr>
+        <w:t> and </w:t>
+      </w:r>
+      <w:r>
+        <w:rPr>
+          <w:rFonts w:ascii="Times New Roman" w:eastAsia="Times New Roman" w:hAnsi="Times New Roman" w:cs="Times New Roman"/>
+          <w:sz w:val="18"/>
+          <w:szCs w:val="18"/>
+        </w:rPr>
+        <w:t xml:space="preserve">Gloucester </w:t>
+      </w:r>
+      <w:r>
+        <w:rPr>
+          <w:rFonts w:ascii="Arial" w:eastAsia="Times New Roman" w:hAnsi="Arial" w:cs="Arial"/>
+          <w:color w:val="202122"/>
+          <w:sz w:val="18"/>
+          <w:szCs w:val="18"/>
+          <w:shd w:val="clear" w:color="auto" w:fill="FFFFFF"/>
+        </w:rPr>
+        <w:t>—</w:t>
+      </w:r>
+      <w:r>
+        <w:rPr>
+          <w:rFonts w:ascii="Arial" w:eastAsia="Times New Roman" w:hAnsi="Arial" w:cs="Arial"/>
+          <w:color w:val="202122"/>
+          <w:sz w:val="18"/>
+          <w:szCs w:val="18"/>
+        </w:rPr>
+        <w:br/>
+      </w:r>
+    </w:p>
+    <w:p>
+      <w:pPr>
+        <w:rPr>
+          <w:rFonts w:ascii="Arial" w:eastAsia="Times New Roman" w:hAnsi="Arial" w:cs="Arial"/>
+          <w:color w:val="202122"/>
+          <w:sz w:val="18"/>
+          <w:szCs w:val="18"/>
+          <w:shd w:val="clear" w:color="auto" w:fill="FFFFFF"/>
+        </w:rPr>
+      </w:pPr>
+      <w:r>
+        <w:rPr>
+          <w:rFonts w:ascii="Arial" w:eastAsia="Times New Roman" w:hAnsi="Arial" w:cs="Arial"/>
+          <w:color w:val="202122"/>
+          <w:sz w:val="18"/>
+          <w:szCs w:val="18"/>
+          <w:shd w:val="clear" w:color="auto" w:fill="FFFFFF"/>
+        </w:rPr>
+        <w:t xml:space="preserve">Be in their flowing cups freshly </w:t>
+      </w:r>
+      <w:proofErr w:type="spellStart"/>
+      <w:r>
+        <w:rPr>
+          <w:rFonts w:ascii="Arial" w:eastAsia="Times New Roman" w:hAnsi="Arial" w:cs="Arial"/>
+          <w:color w:val="202122"/>
+          <w:sz w:val="18"/>
+          <w:szCs w:val="18"/>
+          <w:shd w:val="clear" w:color="auto" w:fill="FFFFFF"/>
+        </w:rPr>
+        <w:t>rememb'red</w:t>
+      </w:r>
+      <w:proofErr w:type="spellEnd"/>
+      <w:r>
+        <w:rPr>
+          <w:rFonts w:ascii="Arial" w:eastAsia="Times New Roman" w:hAnsi="Arial" w:cs="Arial"/>
+          <w:color w:val="202122"/>
+          <w:sz w:val="18"/>
+          <w:szCs w:val="18"/>
+          <w:shd w:val="clear" w:color="auto" w:fill="FFFFFF"/>
+        </w:rPr>
+        <w:t>.</w:t>
+      </w:r>
+      <w:r>
+        <w:rPr>
+          <w:rFonts w:ascii="Arial" w:eastAsia="Times New Roman" w:hAnsi="Arial" w:cs="Arial"/>
+          <w:color w:val="202122"/>
+          <w:sz w:val="18"/>
+          <w:szCs w:val="18"/>
+        </w:rPr>
+        <w:br/>
+      </w:r>
+      <w:r>
+        <w:rPr>
+          <w:rFonts w:ascii="Arial" w:eastAsia="Times New Roman" w:hAnsi="Arial" w:cs="Arial"/>
+          <w:color w:val="202122"/>
+          <w:sz w:val="18"/>
+          <w:szCs w:val="18"/>
+          <w:shd w:val="clear" w:color="auto" w:fill="FFFFFF"/>
+        </w:rPr>
+        <w:t>This story shall the good man teach his son;</w:t>
+      </w:r>
+      <w:r>
+        <w:rPr>
+          <w:rFonts w:ascii="Arial" w:eastAsia="Times New Roman" w:hAnsi="Arial" w:cs="Arial"/>
+          <w:color w:val="202122"/>
+          <w:sz w:val="18"/>
+          <w:szCs w:val="18"/>
+        </w:rPr>
+        <w:t xml:space="preserve"> a</w:t>
+      </w:r>
+      <w:r>
+        <w:rPr>
+          <w:rFonts w:ascii="Arial" w:eastAsia="Times New Roman" w:hAnsi="Arial" w:cs="Arial"/>
+          <w:color w:val="202122"/>
+          <w:sz w:val="18"/>
+          <w:szCs w:val="18"/>
+          <w:shd w:val="clear" w:color="auto" w:fill="FFFFFF"/>
+        </w:rPr>
+        <w:t xml:space="preserve">nd Crispin </w:t>
+      </w:r>
+      <w:proofErr w:type="spellStart"/>
+      <w:r>
+        <w:rPr>
+          <w:rFonts w:ascii="Arial" w:eastAsia="Times New Roman" w:hAnsi="Arial" w:cs="Arial"/>
+          <w:color w:val="202122"/>
+          <w:sz w:val="18"/>
+          <w:szCs w:val="18"/>
+          <w:shd w:val="clear" w:color="auto" w:fill="FFFFFF"/>
+        </w:rPr>
+        <w:t>Crispian</w:t>
+      </w:r>
+      <w:proofErr w:type="spellEnd"/>
+      <w:r>
+        <w:rPr>
+          <w:rFonts w:ascii="Arial" w:eastAsia="Times New Roman" w:hAnsi="Arial" w:cs="Arial"/>
+          <w:color w:val="202122"/>
+          <w:sz w:val="18"/>
+          <w:szCs w:val="18"/>
+          <w:shd w:val="clear" w:color="auto" w:fill="FFFFFF"/>
+        </w:rPr>
+        <w:t xml:space="preserve"> shall ne'er go by,</w:t>
+      </w:r>
+      <w:r>
+        <w:rPr>
+          <w:rFonts w:ascii="Arial" w:eastAsia="Times New Roman" w:hAnsi="Arial" w:cs="Arial"/>
+          <w:color w:val="202122"/>
+          <w:sz w:val="18"/>
+          <w:szCs w:val="18"/>
+        </w:rPr>
+        <w:br/>
+      </w:r>
+      <w:r>
+        <w:rPr>
+          <w:rFonts w:ascii="Arial" w:eastAsia="Times New Roman" w:hAnsi="Arial" w:cs="Arial"/>
+          <w:color w:val="202122"/>
+          <w:sz w:val="18"/>
+          <w:szCs w:val="18"/>
+          <w:shd w:val="clear" w:color="auto" w:fill="FFFFFF"/>
+        </w:rPr>
+        <w:t>From this day to the ending of the world,</w:t>
+      </w:r>
+      <w:r>
+        <w:rPr>
+          <w:rFonts w:ascii="Arial" w:eastAsia="Times New Roman" w:hAnsi="Arial" w:cs="Arial"/>
+          <w:color w:val="202122"/>
+          <w:sz w:val="18"/>
+          <w:szCs w:val="18"/>
+        </w:rPr>
+        <w:t xml:space="preserve"> b</w:t>
+      </w:r>
+      <w:r>
+        <w:rPr>
+          <w:rFonts w:ascii="Arial" w:eastAsia="Times New Roman" w:hAnsi="Arial" w:cs="Arial"/>
+          <w:color w:val="202122"/>
+          <w:sz w:val="18"/>
+          <w:szCs w:val="18"/>
+          <w:shd w:val="clear" w:color="auto" w:fill="FFFFFF"/>
+        </w:rPr>
+        <w:t xml:space="preserve">ut we in it shall be </w:t>
+      </w:r>
+      <w:r>
+        <w:rPr>
+          <w:rFonts w:ascii="Arial" w:eastAsia="Times New Roman" w:hAnsi="Arial" w:cs="Arial"/>
+          <w:color w:val="202122"/>
+          <w:sz w:val="18"/>
+          <w:szCs w:val="18"/>
+          <w:shd w:val="clear" w:color="auto" w:fill="FFFFFF"/>
+        </w:rPr>
+        <w:t xml:space="preserve">remembered </w:t>
+      </w:r>
+      <w:r>
+        <w:rPr>
+          <w:rFonts w:ascii="Arial" w:eastAsia="Times New Roman" w:hAnsi="Arial" w:cs="Arial"/>
+          <w:color w:val="202122"/>
+          <w:sz w:val="18"/>
+          <w:szCs w:val="18"/>
+          <w:shd w:val="clear" w:color="auto" w:fill="FFFFFF"/>
+        </w:rPr>
+        <w:t>—</w:t>
+      </w:r>
+    </w:p>
+    <w:p>
+      <w:pPr>
+        <w:rPr>
+          <w:rFonts w:ascii="Times New Roman" w:eastAsia="Times New Roman" w:hAnsi="Times New Roman" w:cs="Times New Roman"/>
+          <w:sz w:val="18"/>
+          <w:szCs w:val="18"/>
+        </w:rPr>
+      </w:pPr>
+      <w:r>
+        <w:rPr>
+          <w:rFonts w:ascii="Arial" w:eastAsia="Times New Roman" w:hAnsi="Arial" w:cs="Arial"/>
+          <w:color w:val="202122"/>
+          <w:sz w:val="18"/>
+          <w:szCs w:val="18"/>
+        </w:rPr>
+        <w:br/>
+      </w:r>
+      <w:r>
+        <w:rPr>
+          <w:rFonts w:ascii="Arial" w:eastAsia="Times New Roman" w:hAnsi="Arial" w:cs="Arial"/>
+          <w:color w:val="202122"/>
+          <w:sz w:val="18"/>
+          <w:szCs w:val="18"/>
+          <w:shd w:val="clear" w:color="auto" w:fill="FFFFFF"/>
+        </w:rPr>
+        <w:t>We few, we happy few, we band of brothers;</w:t>
+      </w:r>
+      <w:r>
+        <w:rPr>
+          <w:rFonts w:ascii="Arial" w:eastAsia="Times New Roman" w:hAnsi="Arial" w:cs="Arial"/>
+          <w:color w:val="202122"/>
+          <w:sz w:val="18"/>
+          <w:szCs w:val="18"/>
+        </w:rPr>
+        <w:t xml:space="preserve"> f</w:t>
+      </w:r>
+      <w:r>
+        <w:rPr>
+          <w:rFonts w:ascii="Arial" w:eastAsia="Times New Roman" w:hAnsi="Arial" w:cs="Arial"/>
+          <w:color w:val="202122"/>
+          <w:sz w:val="18"/>
+          <w:szCs w:val="18"/>
+          <w:shd w:val="clear" w:color="auto" w:fill="FFFFFF"/>
+        </w:rPr>
+        <w:t>or he to-day that sheds his blood with me</w:t>
+      </w:r>
+      <w:r>
+        <w:rPr>
+          <w:rFonts w:ascii="Arial" w:eastAsia="Times New Roman" w:hAnsi="Arial" w:cs="Arial"/>
+          <w:color w:val="202122"/>
+          <w:sz w:val="18"/>
+          <w:szCs w:val="18"/>
+        </w:rPr>
+        <w:t xml:space="preserve"> s</w:t>
+      </w:r>
+      <w:r>
+        <w:rPr>
+          <w:rFonts w:ascii="Arial" w:eastAsia="Times New Roman" w:hAnsi="Arial" w:cs="Arial"/>
+          <w:color w:val="202122"/>
+          <w:sz w:val="18"/>
+          <w:szCs w:val="18"/>
+          <w:shd w:val="clear" w:color="auto" w:fill="FFFFFF"/>
+        </w:rPr>
+        <w:t>hall be my brother; be he ne'er so vile,</w:t>
+      </w:r>
+      <w:r>
+        <w:rPr>
+          <w:rFonts w:ascii="Arial" w:eastAsia="Times New Roman" w:hAnsi="Arial" w:cs="Arial"/>
+          <w:color w:val="202122"/>
+          <w:sz w:val="18"/>
+          <w:szCs w:val="18"/>
+        </w:rPr>
+        <w:t xml:space="preserve"> t</w:t>
+      </w:r>
+      <w:r>
+        <w:rPr>
+          <w:rFonts w:ascii="Arial" w:eastAsia="Times New Roman" w:hAnsi="Arial" w:cs="Arial"/>
+          <w:color w:val="202122"/>
+          <w:sz w:val="18"/>
+          <w:szCs w:val="18"/>
+          <w:shd w:val="clear" w:color="auto" w:fill="FFFFFF"/>
+        </w:rPr>
+        <w:t>his day shall gentle his condition;</w:t>
+      </w:r>
+      <w:r>
+        <w:rPr>
+          <w:rFonts w:ascii="Arial" w:eastAsia="Times New Roman" w:hAnsi="Arial" w:cs="Arial"/>
+          <w:color w:val="202122"/>
+          <w:sz w:val="18"/>
+          <w:szCs w:val="18"/>
+        </w:rPr>
+        <w:br/>
+      </w:r>
+      <w:r>
+        <w:rPr>
+          <w:rFonts w:ascii="Arial" w:eastAsia="Times New Roman" w:hAnsi="Arial" w:cs="Arial"/>
+          <w:color w:val="202122"/>
+          <w:sz w:val="18"/>
+          <w:szCs w:val="18"/>
+          <w:shd w:val="clear" w:color="auto" w:fill="FFFFFF"/>
+        </w:rPr>
+        <w:t>a</w:t>
+      </w:r>
+      <w:r>
+        <w:rPr>
+          <w:rFonts w:ascii="Arial" w:eastAsia="Times New Roman" w:hAnsi="Arial" w:cs="Arial"/>
+          <w:color w:val="202122"/>
+          <w:sz w:val="18"/>
+          <w:szCs w:val="18"/>
+          <w:shd w:val="clear" w:color="auto" w:fill="FFFFFF"/>
+        </w:rPr>
+        <w:t>nd gentlemen in England now a-bed</w:t>
+      </w:r>
+      <w:r>
+        <w:rPr>
+          <w:rFonts w:ascii="Arial" w:eastAsia="Times New Roman" w:hAnsi="Arial" w:cs="Arial"/>
+          <w:color w:val="202122"/>
+          <w:sz w:val="18"/>
+          <w:szCs w:val="18"/>
+        </w:rPr>
+        <w:t xml:space="preserve"> s</w:t>
+      </w:r>
+      <w:r>
+        <w:rPr>
+          <w:rFonts w:ascii="Arial" w:eastAsia="Times New Roman" w:hAnsi="Arial" w:cs="Arial"/>
+          <w:color w:val="202122"/>
+          <w:sz w:val="18"/>
+          <w:szCs w:val="18"/>
+          <w:shd w:val="clear" w:color="auto" w:fill="FFFFFF"/>
+        </w:rPr>
+        <w:t xml:space="preserve">hall think themselves </w:t>
+      </w:r>
+      <w:proofErr w:type="spellStart"/>
+      <w:r>
+        <w:rPr>
+          <w:rFonts w:ascii="Arial" w:eastAsia="Times New Roman" w:hAnsi="Arial" w:cs="Arial"/>
+          <w:color w:val="202122"/>
+          <w:sz w:val="18"/>
+          <w:szCs w:val="18"/>
+          <w:shd w:val="clear" w:color="auto" w:fill="FFFFFF"/>
+        </w:rPr>
+        <w:t>accurs'd</w:t>
+      </w:r>
+      <w:proofErr w:type="spellEnd"/>
+      <w:r>
+        <w:rPr>
+          <w:rFonts w:ascii="Arial" w:eastAsia="Times New Roman" w:hAnsi="Arial" w:cs="Arial"/>
+          <w:color w:val="202122"/>
+          <w:sz w:val="18"/>
+          <w:szCs w:val="18"/>
+          <w:shd w:val="clear" w:color="auto" w:fill="FFFFFF"/>
+        </w:rPr>
+        <w:t xml:space="preserve"> they were not here,</w:t>
+      </w:r>
+      <w:r>
+        <w:rPr>
+          <w:rFonts w:ascii="Arial" w:eastAsia="Times New Roman" w:hAnsi="Arial" w:cs="Arial"/>
+          <w:color w:val="202122"/>
+          <w:sz w:val="18"/>
+          <w:szCs w:val="18"/>
+        </w:rPr>
+        <w:t xml:space="preserve"> a</w:t>
+      </w:r>
+      <w:r>
+        <w:rPr>
+          <w:rFonts w:ascii="Arial" w:eastAsia="Times New Roman" w:hAnsi="Arial" w:cs="Arial"/>
+          <w:color w:val="202122"/>
+          <w:sz w:val="18"/>
+          <w:szCs w:val="18"/>
+          <w:shd w:val="clear" w:color="auto" w:fill="FFFFFF"/>
+        </w:rPr>
+        <w:t xml:space="preserve">nd hold their </w:t>
+      </w:r>
+      <w:proofErr w:type="spellStart"/>
+      <w:r>
+        <w:rPr>
+          <w:rFonts w:ascii="Arial" w:eastAsia="Times New Roman" w:hAnsi="Arial" w:cs="Arial"/>
+          <w:color w:val="202122"/>
+          <w:sz w:val="18"/>
+          <w:szCs w:val="18"/>
+          <w:shd w:val="clear" w:color="auto" w:fill="FFFFFF"/>
+        </w:rPr>
+        <w:t>manhoods</w:t>
+      </w:r>
+      <w:proofErr w:type="spellEnd"/>
+      <w:r>
+        <w:rPr>
+          <w:rFonts w:ascii="Arial" w:eastAsia="Times New Roman" w:hAnsi="Arial" w:cs="Arial"/>
+          <w:color w:val="202122"/>
+          <w:sz w:val="18"/>
+          <w:szCs w:val="18"/>
+          <w:shd w:val="clear" w:color="auto" w:fill="FFFFFF"/>
+        </w:rPr>
+        <w:t xml:space="preserve"> cheap whiles any speaks</w:t>
+      </w:r>
+      <w:r>
+        <w:rPr>
+          <w:rFonts w:ascii="Arial" w:eastAsia="Times New Roman" w:hAnsi="Arial" w:cs="Arial"/>
+          <w:color w:val="202122"/>
+          <w:sz w:val="18"/>
+          <w:szCs w:val="18"/>
+        </w:rPr>
+        <w:t xml:space="preserve"> t</w:t>
+      </w:r>
+      <w:r>
+        <w:rPr>
+          <w:rFonts w:ascii="Arial" w:eastAsia="Times New Roman" w:hAnsi="Arial" w:cs="Arial"/>
+          <w:color w:val="202122"/>
+          <w:sz w:val="18"/>
+          <w:szCs w:val="18"/>
+          <w:shd w:val="clear" w:color="auto" w:fill="FFFFFF"/>
+        </w:rPr>
+        <w:t>hat fought with us upon Saint Crispin's day.</w:t>
+      </w:r>
+    </w:p>
+    <w:p>
+      <w:pPr>
+        <w:pStyle w:val="larger"/>
+        <w:shd w:val="clear" w:color="auto" w:fill="FFFFFF"/>
+        <w:spacing w:before="0" w:beforeAutospacing="0" w:after="150" w:afterAutospacing="0"/>
+      </w:pPr>
+    </w:p>
+    <w:p/>
     <w:sectPr>
       <w:pgSz w:w="12240" w:h="15840"/>
       <w:pgMar w:top="1440" w:right="1440" w:bottom="1440" w:left="1440" w:header="720" w:footer="720" w:gutter="0"/>
@@ -23,16 +1091,12 @@
     <w:rPrDefault>
       <w:rPr>
         <w:rFonts w:asciiTheme="minorHAnsi" w:eastAsiaTheme="minorHAnsi" w:hAnsiTheme="minorHAnsi" w:cstheme="minorBidi"/>
-        <w:sz w:val="22"/>
-        <w:szCs w:val="22"/>
+        <w:sz w:val="24"/>
+        <w:szCs w:val="24"/>
         <w:lang w:val="en-US" w:eastAsia="en-US" w:bidi="ar-SA"/>
       </w:rPr>
     </w:rPrDefault>
-    <w:pPrDefault>
-      <w:pPr>
-        <w:spacing w:after="160" w:line="259" w:lineRule="auto"/>
-      </w:pPr>
-    </w:pPrDefault>
+    <w:pPrDefault/>
   </w:docDefaults>
   <w:latentStyles w:defLockedState="0" w:defUIPriority="99" w:defSemiHidden="0" w:defUnhideWhenUsed="0" w:defQFormat="0" w:count="376">
     <w:lsdException w:name="Normal" w:uiPriority="0" w:qFormat="1"/>
@@ -415,6 +1479,7 @@
   <w:style w:type="paragraph" w:default="1" w:styleId="Normal">
     <w:name w:val="Normal"/>
     <w:qFormat/>
+    <w:rsid w:val="001772C0"/>
   </w:style>
   <w:style w:type="character" w:default="1" w:styleId="DefaultParagraphFont">
     <w:name w:val="Default Paragraph Font"/>
@@ -442,6 +1507,41 @@
     <w:uiPriority w:val="99"/>
     <w:semiHidden/>
     <w:unhideWhenUsed/>
+  </w:style>
+  <w:style w:type="paragraph" w:customStyle="1" w:styleId="larger">
+    <w:name w:val="larger"/>
+    <w:basedOn w:val="Normal"/>
+    <w:rsid w:val="00094D0B"/>
+    <w:pPr>
+      <w:spacing w:before="100" w:beforeAutospacing="1" w:after="100" w:afterAutospacing="1"/>
+    </w:pPr>
+    <w:rPr>
+      <w:rFonts w:ascii="Times New Roman" w:eastAsia="Times New Roman" w:hAnsi="Times New Roman" w:cs="Times New Roman"/>
+    </w:rPr>
+  </w:style>
+  <w:style w:type="character" w:styleId="Strong">
+    <w:name w:val="Strong"/>
+    <w:basedOn w:val="DefaultParagraphFont"/>
+    <w:uiPriority w:val="22"/>
+    <w:qFormat/>
+    <w:rsid w:val="00094D0B"/>
+    <w:rPr>
+      <w:b/>
+      <w:bCs/>
+    </w:rPr>
+  </w:style>
+  <w:style w:type="paragraph" w:styleId="NormalWeb">
+    <w:name w:val="Normal (Web)"/>
+    <w:basedOn w:val="Normal"/>
+    <w:uiPriority w:val="99"/>
+    <w:unhideWhenUsed/>
+    <w:rsid w:val="00094D0B"/>
+    <w:pPr>
+      <w:spacing w:before="100" w:beforeAutospacing="1" w:after="100" w:afterAutospacing="1"/>
+    </w:pPr>
+    <w:rPr>
+      <w:rFonts w:ascii="Times New Roman" w:eastAsia="Times New Roman" w:hAnsi="Times New Roman" w:cs="Times New Roman"/>
+    </w:rPr>
   </w:style>
 </w:styles>
 </file>

</xml_diff>

<commit_message>
Replace text and Doc files.
</commit_message>
<xml_diff>
--- a/crispian.docx
+++ b/crispian.docx
@@ -4,8 +4,1075 @@
   <w:body>
     <w:p>
       <w:r>
-        <w:t>My first-repo</w:t>
-      </w:r>
+        <w:t xml:space="preserve">This is a Microsoft word document.  </w:t>
+      </w:r>
+      <w:r>
+        <w:rPr>
+          <w:color w:val="FF0000"/>
+        </w:rPr>
+        <w:t>(This is a change – Ve</w:t>
+      </w:r>
+      <w:r>
+        <w:rPr>
+          <w:color w:val="FF0000"/>
+        </w:rPr>
+        <w:t>rsion for main branch</w:t>
+      </w:r>
+      <w:r>
+        <w:rPr>
+          <w:color w:val="FF0000"/>
+        </w:rPr>
+        <w:t>)</w:t>
+      </w:r>
+    </w:p>
+    <w:p>
+      <w:r>
+        <w:t>It will be treated as a binary file by Git.</w:t>
+      </w:r>
+    </w:p>
+    <w:p/>
+    <w:p>
+      <w:pPr>
+        <w:shd w:val="clear" w:color="auto" w:fill="F9F9F9"/>
+        <w:rPr>
+          <w:rFonts w:ascii="Arial" w:eastAsia="Times New Roman" w:hAnsi="Arial" w:cs="Arial"/>
+          <w:b/>
+          <w:bCs/>
+          <w:color w:val="202122"/>
+          <w:sz w:val="20"/>
+          <w:szCs w:val="20"/>
+        </w:rPr>
+      </w:pPr>
+      <w:proofErr w:type="spellStart"/>
+      <w:r>
+        <w:rPr>
+          <w:rFonts w:ascii="Arial" w:eastAsia="Times New Roman" w:hAnsi="Arial" w:cs="Arial"/>
+          <w:b/>
+          <w:bCs/>
+          <w:color w:val="202122"/>
+          <w:sz w:val="20"/>
+          <w:szCs w:val="20"/>
+        </w:rPr>
+        <w:t>Crispian’s</w:t>
+      </w:r>
+      <w:proofErr w:type="spellEnd"/>
+      <w:r>
+        <w:rPr>
+          <w:rFonts w:ascii="Arial" w:eastAsia="Times New Roman" w:hAnsi="Arial" w:cs="Arial"/>
+          <w:b/>
+          <w:bCs/>
+          <w:color w:val="202122"/>
+          <w:sz w:val="20"/>
+          <w:szCs w:val="20"/>
+        </w:rPr>
+        <w:t xml:space="preserve"> Day speech from </w:t>
+      </w:r>
+      <w:proofErr w:type="spellStart"/>
+      <w:r>
+        <w:rPr>
+          <w:rFonts w:ascii="Arial" w:eastAsia="Times New Roman" w:hAnsi="Arial" w:cs="Arial"/>
+          <w:b/>
+          <w:bCs/>
+          <w:color w:val="202122"/>
+          <w:sz w:val="20"/>
+          <w:szCs w:val="20"/>
+        </w:rPr>
+        <w:t>Shakespear’s</w:t>
+      </w:r>
+      <w:proofErr w:type="spellEnd"/>
+      <w:r>
+        <w:rPr>
+          <w:rFonts w:ascii="Arial" w:eastAsia="Times New Roman" w:hAnsi="Arial" w:cs="Arial"/>
+          <w:b/>
+          <w:bCs/>
+          <w:color w:val="202122"/>
+          <w:sz w:val="20"/>
+          <w:szCs w:val="20"/>
+        </w:rPr>
+        <w:t xml:space="preserve"> Henry V [Source – Wikipedia]</w:t>
+      </w:r>
+    </w:p>
+    <w:p>
+      <w:pPr>
+        <w:shd w:val="clear" w:color="auto" w:fill="F9F9F9"/>
+        <w:rPr>
+          <w:rFonts w:ascii="Arial" w:eastAsia="Times New Roman" w:hAnsi="Arial" w:cs="Arial"/>
+          <w:b/>
+          <w:bCs/>
+          <w:color w:val="202122"/>
+          <w:sz w:val="20"/>
+          <w:szCs w:val="20"/>
+        </w:rPr>
+      </w:pPr>
+    </w:p>
+    <w:p>
+      <w:pPr>
+        <w:rPr>
+          <w:rFonts w:ascii="Arial" w:eastAsia="Times New Roman" w:hAnsi="Arial" w:cs="Arial"/>
+          <w:color w:val="202122"/>
+          <w:sz w:val="18"/>
+          <w:szCs w:val="18"/>
+          <w:shd w:val="clear" w:color="auto" w:fill="FFFFFF"/>
+        </w:rPr>
+      </w:pPr>
+      <w:r>
+        <w:rPr>
+          <w:rFonts w:ascii="Arial" w:eastAsia="Times New Roman" w:hAnsi="Arial" w:cs="Arial"/>
+          <w:color w:val="202122"/>
+          <w:sz w:val="18"/>
+          <w:szCs w:val="18"/>
+          <w:shd w:val="clear" w:color="auto" w:fill="FFFFFF"/>
+        </w:rPr>
+        <w:t xml:space="preserve">This day is </w:t>
+      </w:r>
+      <w:proofErr w:type="spellStart"/>
+      <w:r>
+        <w:rPr>
+          <w:rFonts w:ascii="Arial" w:eastAsia="Times New Roman" w:hAnsi="Arial" w:cs="Arial"/>
+          <w:color w:val="202122"/>
+          <w:sz w:val="18"/>
+          <w:szCs w:val="18"/>
+          <w:shd w:val="clear" w:color="auto" w:fill="FFFFFF"/>
+        </w:rPr>
+        <w:t>call'd</w:t>
+      </w:r>
+      <w:proofErr w:type="spellEnd"/>
+      <w:r>
+        <w:rPr>
+          <w:rFonts w:ascii="Arial" w:eastAsia="Times New Roman" w:hAnsi="Arial" w:cs="Arial"/>
+          <w:color w:val="202122"/>
+          <w:sz w:val="18"/>
+          <w:szCs w:val="18"/>
+          <w:shd w:val="clear" w:color="auto" w:fill="FFFFFF"/>
+        </w:rPr>
+        <w:t> </w:t>
+      </w:r>
+      <w:hyperlink r:id="rId4" w:tooltip="Saint Crispin's Day" w:history="1">
+        <w:r>
+          <w:rPr>
+            <w:rFonts w:ascii="Arial" w:eastAsia="Times New Roman" w:hAnsi="Arial" w:cs="Arial"/>
+            <w:color w:val="0B0080"/>
+            <w:sz w:val="18"/>
+            <w:szCs w:val="18"/>
+            <w:u w:val="single"/>
+          </w:rPr>
+          <w:t xml:space="preserve">the feast of </w:t>
+        </w:r>
+        <w:proofErr w:type="spellStart"/>
+        <w:r>
+          <w:rPr>
+            <w:rFonts w:ascii="Arial" w:eastAsia="Times New Roman" w:hAnsi="Arial" w:cs="Arial"/>
+            <w:color w:val="0B0080"/>
+            <w:sz w:val="18"/>
+            <w:szCs w:val="18"/>
+            <w:u w:val="single"/>
+          </w:rPr>
+          <w:t>Crispian</w:t>
+        </w:r>
+        <w:proofErr w:type="spellEnd"/>
+      </w:hyperlink>
+      <w:r>
+        <w:rPr>
+          <w:rFonts w:ascii="Arial" w:eastAsia="Times New Roman" w:hAnsi="Arial" w:cs="Arial"/>
+          <w:color w:val="202122"/>
+          <w:sz w:val="18"/>
+          <w:szCs w:val="18"/>
+          <w:shd w:val="clear" w:color="auto" w:fill="FFFFFF"/>
+        </w:rPr>
+        <w:t>.</w:t>
+      </w:r>
+      <w:r>
+        <w:rPr>
+          <w:rFonts w:ascii="Arial" w:eastAsia="Times New Roman" w:hAnsi="Arial" w:cs="Arial"/>
+          <w:color w:val="202122"/>
+          <w:sz w:val="18"/>
+          <w:szCs w:val="18"/>
+        </w:rPr>
+        <w:br/>
+      </w:r>
+      <w:r>
+        <w:rPr>
+          <w:rFonts w:ascii="Arial" w:eastAsia="Times New Roman" w:hAnsi="Arial" w:cs="Arial"/>
+          <w:color w:val="202122"/>
+          <w:sz w:val="18"/>
+          <w:szCs w:val="18"/>
+          <w:shd w:val="clear" w:color="auto" w:fill="FFFFFF"/>
+        </w:rPr>
+        <w:t>He that outlives this day, and comes safe home,</w:t>
+      </w:r>
+      <w:r>
+        <w:rPr>
+          <w:rFonts w:ascii="Arial" w:eastAsia="Times New Roman" w:hAnsi="Arial" w:cs="Arial"/>
+          <w:color w:val="202122"/>
+          <w:sz w:val="18"/>
+          <w:szCs w:val="18"/>
+        </w:rPr>
+        <w:t xml:space="preserve"> w</w:t>
+      </w:r>
+      <w:r>
+        <w:rPr>
+          <w:rFonts w:ascii="Arial" w:eastAsia="Times New Roman" w:hAnsi="Arial" w:cs="Arial"/>
+          <w:color w:val="202122"/>
+          <w:sz w:val="18"/>
+          <w:szCs w:val="18"/>
+          <w:shd w:val="clear" w:color="auto" w:fill="FFFFFF"/>
+        </w:rPr>
+        <w:t xml:space="preserve">ill stand a tip-toe when this day is </w:t>
+      </w:r>
+      <w:proofErr w:type="spellStart"/>
+      <w:r>
+        <w:rPr>
+          <w:rFonts w:ascii="Arial" w:eastAsia="Times New Roman" w:hAnsi="Arial" w:cs="Arial"/>
+          <w:color w:val="202122"/>
+          <w:sz w:val="18"/>
+          <w:szCs w:val="18"/>
+          <w:shd w:val="clear" w:color="auto" w:fill="FFFFFF"/>
+        </w:rPr>
+        <w:t>nam'd</w:t>
+      </w:r>
+      <w:proofErr w:type="spellEnd"/>
+      <w:r>
+        <w:rPr>
+          <w:rFonts w:ascii="Arial" w:eastAsia="Times New Roman" w:hAnsi="Arial" w:cs="Arial"/>
+          <w:color w:val="202122"/>
+          <w:sz w:val="18"/>
+          <w:szCs w:val="18"/>
+          <w:shd w:val="clear" w:color="auto" w:fill="FFFFFF"/>
+        </w:rPr>
+        <w:t>,</w:t>
+      </w:r>
+      <w:r>
+        <w:rPr>
+          <w:rFonts w:ascii="Arial" w:eastAsia="Times New Roman" w:hAnsi="Arial" w:cs="Arial"/>
+          <w:color w:val="202122"/>
+          <w:sz w:val="18"/>
+          <w:szCs w:val="18"/>
+        </w:rPr>
+        <w:br/>
+      </w:r>
+      <w:r>
+        <w:rPr>
+          <w:rFonts w:ascii="Arial" w:eastAsia="Times New Roman" w:hAnsi="Arial" w:cs="Arial"/>
+          <w:color w:val="202122"/>
+          <w:sz w:val="18"/>
+          <w:szCs w:val="18"/>
+          <w:shd w:val="clear" w:color="auto" w:fill="FFFFFF"/>
+        </w:rPr>
+        <w:t xml:space="preserve">And rouse him at the name of </w:t>
+      </w:r>
+      <w:proofErr w:type="spellStart"/>
+      <w:r>
+        <w:rPr>
+          <w:rFonts w:ascii="Arial" w:eastAsia="Times New Roman" w:hAnsi="Arial" w:cs="Arial"/>
+          <w:color w:val="202122"/>
+          <w:sz w:val="18"/>
+          <w:szCs w:val="18"/>
+          <w:shd w:val="clear" w:color="auto" w:fill="FFFFFF"/>
+        </w:rPr>
+        <w:t>Crispian</w:t>
+      </w:r>
+      <w:proofErr w:type="spellEnd"/>
+      <w:r>
+        <w:rPr>
+          <w:rFonts w:ascii="Arial" w:eastAsia="Times New Roman" w:hAnsi="Arial" w:cs="Arial"/>
+          <w:color w:val="202122"/>
+          <w:sz w:val="18"/>
+          <w:szCs w:val="18"/>
+          <w:shd w:val="clear" w:color="auto" w:fill="FFFFFF"/>
+        </w:rPr>
+        <w:t>.</w:t>
+      </w:r>
+    </w:p>
+    <w:p>
+      <w:pPr>
+        <w:rPr>
+          <w:rFonts w:ascii="Arial" w:eastAsia="Times New Roman" w:hAnsi="Arial" w:cs="Arial"/>
+          <w:color w:val="202122"/>
+          <w:sz w:val="18"/>
+          <w:szCs w:val="18"/>
+          <w:shd w:val="clear" w:color="auto" w:fill="FFFFFF"/>
+        </w:rPr>
+      </w:pPr>
+      <w:r>
+        <w:rPr>
+          <w:rFonts w:ascii="Arial" w:eastAsia="Times New Roman" w:hAnsi="Arial" w:cs="Arial"/>
+          <w:color w:val="202122"/>
+          <w:sz w:val="18"/>
+          <w:szCs w:val="18"/>
+        </w:rPr>
+        <w:br/>
+      </w:r>
+      <w:r>
+        <w:rPr>
+          <w:rFonts w:ascii="Arial" w:eastAsia="Times New Roman" w:hAnsi="Arial" w:cs="Arial"/>
+          <w:color w:val="202122"/>
+          <w:sz w:val="18"/>
+          <w:szCs w:val="18"/>
+          <w:shd w:val="clear" w:color="auto" w:fill="FFFFFF"/>
+        </w:rPr>
+        <w:t>He that shall live this day, and see old age,</w:t>
+      </w:r>
+      <w:r>
+        <w:rPr>
+          <w:rFonts w:ascii="Arial" w:eastAsia="Times New Roman" w:hAnsi="Arial" w:cs="Arial"/>
+          <w:color w:val="202122"/>
+          <w:sz w:val="18"/>
+          <w:szCs w:val="18"/>
+        </w:rPr>
+        <w:t xml:space="preserve"> w</w:t>
+      </w:r>
+      <w:r>
+        <w:rPr>
+          <w:rFonts w:ascii="Arial" w:eastAsia="Times New Roman" w:hAnsi="Arial" w:cs="Arial"/>
+          <w:color w:val="202122"/>
+          <w:sz w:val="18"/>
+          <w:szCs w:val="18"/>
+          <w:shd w:val="clear" w:color="auto" w:fill="FFFFFF"/>
+        </w:rPr>
+        <w:t xml:space="preserve">ill yearly on the vigil feast his </w:t>
+      </w:r>
+      <w:proofErr w:type="spellStart"/>
+      <w:r>
+        <w:rPr>
+          <w:rFonts w:ascii="Arial" w:eastAsia="Times New Roman" w:hAnsi="Arial" w:cs="Arial"/>
+          <w:color w:val="202122"/>
+          <w:sz w:val="18"/>
+          <w:szCs w:val="18"/>
+          <w:shd w:val="clear" w:color="auto" w:fill="FFFFFF"/>
+        </w:rPr>
+        <w:t>neighbours</w:t>
+      </w:r>
+      <w:proofErr w:type="spellEnd"/>
+      <w:r>
+        <w:rPr>
+          <w:rFonts w:ascii="Arial" w:eastAsia="Times New Roman" w:hAnsi="Arial" w:cs="Arial"/>
+          <w:color w:val="202122"/>
+          <w:sz w:val="18"/>
+          <w:szCs w:val="18"/>
+          <w:shd w:val="clear" w:color="auto" w:fill="FFFFFF"/>
+        </w:rPr>
+        <w:t>,</w:t>
+      </w:r>
+      <w:r>
+        <w:rPr>
+          <w:rFonts w:ascii="Arial" w:eastAsia="Times New Roman" w:hAnsi="Arial" w:cs="Arial"/>
+          <w:color w:val="202122"/>
+          <w:sz w:val="18"/>
+          <w:szCs w:val="18"/>
+        </w:rPr>
+        <w:br/>
+      </w:r>
+      <w:r>
+        <w:rPr>
+          <w:rFonts w:ascii="Arial" w:eastAsia="Times New Roman" w:hAnsi="Arial" w:cs="Arial"/>
+          <w:color w:val="202122"/>
+          <w:sz w:val="18"/>
+          <w:szCs w:val="18"/>
+          <w:shd w:val="clear" w:color="auto" w:fill="FFFFFF"/>
+        </w:rPr>
+        <w:t xml:space="preserve">And say "To-morrow is Saint </w:t>
+      </w:r>
+      <w:proofErr w:type="spellStart"/>
+      <w:r>
+        <w:rPr>
+          <w:rFonts w:ascii="Arial" w:eastAsia="Times New Roman" w:hAnsi="Arial" w:cs="Arial"/>
+          <w:color w:val="202122"/>
+          <w:sz w:val="18"/>
+          <w:szCs w:val="18"/>
+          <w:shd w:val="clear" w:color="auto" w:fill="FFFFFF"/>
+        </w:rPr>
+        <w:t>Crispian</w:t>
+      </w:r>
+      <w:proofErr w:type="spellEnd"/>
+      <w:r>
+        <w:rPr>
+          <w:rFonts w:ascii="Arial" w:eastAsia="Times New Roman" w:hAnsi="Arial" w:cs="Arial"/>
+          <w:color w:val="202122"/>
+          <w:sz w:val="18"/>
+          <w:szCs w:val="18"/>
+          <w:shd w:val="clear" w:color="auto" w:fill="FFFFFF"/>
+        </w:rPr>
+        <w:t>."</w:t>
+      </w:r>
+      <w:r>
+        <w:rPr>
+          <w:rFonts w:ascii="Arial" w:eastAsia="Times New Roman" w:hAnsi="Arial" w:cs="Arial"/>
+          <w:color w:val="202122"/>
+          <w:sz w:val="18"/>
+          <w:szCs w:val="18"/>
+        </w:rPr>
+        <w:br/>
+      </w:r>
+    </w:p>
+    <w:p>
+      <w:pPr>
+        <w:rPr>
+          <w:rFonts w:ascii="Arial" w:eastAsia="Times New Roman" w:hAnsi="Arial" w:cs="Arial"/>
+          <w:color w:val="202122"/>
+          <w:sz w:val="18"/>
+          <w:szCs w:val="18"/>
+          <w:shd w:val="clear" w:color="auto" w:fill="FFFFFF"/>
+        </w:rPr>
+      </w:pPr>
+      <w:r>
+        <w:rPr>
+          <w:rFonts w:ascii="Arial" w:eastAsia="Times New Roman" w:hAnsi="Arial" w:cs="Arial"/>
+          <w:color w:val="202122"/>
+          <w:sz w:val="18"/>
+          <w:szCs w:val="18"/>
+          <w:shd w:val="clear" w:color="auto" w:fill="FFFFFF"/>
+        </w:rPr>
+        <w:t>Then will he strip his sleeve and show his scars,</w:t>
+      </w:r>
+      <w:r>
+        <w:rPr>
+          <w:rFonts w:ascii="Arial" w:eastAsia="Times New Roman" w:hAnsi="Arial" w:cs="Arial"/>
+          <w:color w:val="202122"/>
+          <w:sz w:val="18"/>
+          <w:szCs w:val="18"/>
+        </w:rPr>
+        <w:t xml:space="preserve"> a</w:t>
+      </w:r>
+      <w:r>
+        <w:rPr>
+          <w:rFonts w:ascii="Arial" w:eastAsia="Times New Roman" w:hAnsi="Arial" w:cs="Arial"/>
+          <w:color w:val="202122"/>
+          <w:sz w:val="18"/>
+          <w:szCs w:val="18"/>
+          <w:shd w:val="clear" w:color="auto" w:fill="FFFFFF"/>
+        </w:rPr>
+        <w:t>nd say "These wounds I had on Crispin's day."</w:t>
+      </w:r>
+      <w:r>
+        <w:rPr>
+          <w:rFonts w:ascii="Arial" w:eastAsia="Times New Roman" w:hAnsi="Arial" w:cs="Arial"/>
+          <w:color w:val="202122"/>
+          <w:sz w:val="18"/>
+          <w:szCs w:val="18"/>
+        </w:rPr>
+        <w:br/>
+      </w:r>
+      <w:r>
+        <w:rPr>
+          <w:rFonts w:ascii="Arial" w:eastAsia="Times New Roman" w:hAnsi="Arial" w:cs="Arial"/>
+          <w:color w:val="202122"/>
+          <w:sz w:val="18"/>
+          <w:szCs w:val="18"/>
+          <w:shd w:val="clear" w:color="auto" w:fill="FFFFFF"/>
+        </w:rPr>
+        <w:t>Old men forget; yet all shall be forgot,</w:t>
+      </w:r>
+      <w:r>
+        <w:rPr>
+          <w:rFonts w:ascii="Arial" w:eastAsia="Times New Roman" w:hAnsi="Arial" w:cs="Arial"/>
+          <w:color w:val="202122"/>
+          <w:sz w:val="18"/>
+          <w:szCs w:val="18"/>
+        </w:rPr>
+        <w:t xml:space="preserve"> b</w:t>
+      </w:r>
+      <w:r>
+        <w:rPr>
+          <w:rFonts w:ascii="Arial" w:eastAsia="Times New Roman" w:hAnsi="Arial" w:cs="Arial"/>
+          <w:color w:val="202122"/>
+          <w:sz w:val="18"/>
+          <w:szCs w:val="18"/>
+          <w:shd w:val="clear" w:color="auto" w:fill="FFFFFF"/>
+        </w:rPr>
+        <w:t>ut he'll remember, with advantages,</w:t>
+      </w:r>
+      <w:r>
+        <w:rPr>
+          <w:rFonts w:ascii="Arial" w:eastAsia="Times New Roman" w:hAnsi="Arial" w:cs="Arial"/>
+          <w:color w:val="202122"/>
+          <w:sz w:val="18"/>
+          <w:szCs w:val="18"/>
+        </w:rPr>
+        <w:t xml:space="preserve"> w</w:t>
+      </w:r>
+      <w:r>
+        <w:rPr>
+          <w:rFonts w:ascii="Arial" w:eastAsia="Times New Roman" w:hAnsi="Arial" w:cs="Arial"/>
+          <w:color w:val="202122"/>
+          <w:sz w:val="18"/>
+          <w:szCs w:val="18"/>
+          <w:shd w:val="clear" w:color="auto" w:fill="FFFFFF"/>
+        </w:rPr>
+        <w:t xml:space="preserve">hat feats he did that day. </w:t>
+      </w:r>
+    </w:p>
+    <w:p>
+      <w:pPr>
+        <w:rPr>
+          <w:rFonts w:ascii="Arial" w:eastAsia="Times New Roman" w:hAnsi="Arial" w:cs="Arial"/>
+          <w:color w:val="202122"/>
+          <w:sz w:val="18"/>
+          <w:szCs w:val="18"/>
+          <w:shd w:val="clear" w:color="auto" w:fill="FFFFFF"/>
+        </w:rPr>
+      </w:pPr>
+    </w:p>
+    <w:p>
+      <w:pPr>
+        <w:rPr>
+          <w:rFonts w:ascii="Arial" w:eastAsia="Times New Roman" w:hAnsi="Arial" w:cs="Arial"/>
+          <w:color w:val="202122"/>
+          <w:sz w:val="18"/>
+          <w:szCs w:val="18"/>
+          <w:shd w:val="clear" w:color="auto" w:fill="FFFFFF"/>
+        </w:rPr>
+      </w:pPr>
+      <w:r>
+        <w:rPr>
+          <w:rFonts w:ascii="Arial" w:eastAsia="Times New Roman" w:hAnsi="Arial" w:cs="Arial"/>
+          <w:color w:val="202122"/>
+          <w:sz w:val="18"/>
+          <w:szCs w:val="18"/>
+          <w:shd w:val="clear" w:color="auto" w:fill="FFFFFF"/>
+        </w:rPr>
+        <w:t>Then shall our names,</w:t>
+      </w:r>
+      <w:r>
+        <w:rPr>
+          <w:rFonts w:ascii="Arial" w:eastAsia="Times New Roman" w:hAnsi="Arial" w:cs="Arial"/>
+          <w:color w:val="202122"/>
+          <w:sz w:val="18"/>
+          <w:szCs w:val="18"/>
+        </w:rPr>
+        <w:t xml:space="preserve"> f</w:t>
+      </w:r>
+      <w:r>
+        <w:rPr>
+          <w:rFonts w:ascii="Arial" w:eastAsia="Times New Roman" w:hAnsi="Arial" w:cs="Arial"/>
+          <w:color w:val="202122"/>
+          <w:sz w:val="18"/>
+          <w:szCs w:val="18"/>
+          <w:shd w:val="clear" w:color="auto" w:fill="FFFFFF"/>
+        </w:rPr>
+        <w:t>amiliar in his mouth as household words—</w:t>
+      </w:r>
+      <w:r>
+        <w:rPr>
+          <w:rFonts w:ascii="Arial" w:eastAsia="Times New Roman" w:hAnsi="Arial" w:cs="Arial"/>
+          <w:color w:val="202122"/>
+          <w:sz w:val="18"/>
+          <w:szCs w:val="18"/>
+        </w:rPr>
+        <w:br/>
+      </w:r>
+      <w:r>
+        <w:rPr>
+          <w:rFonts w:ascii="Arial" w:eastAsia="Times New Roman" w:hAnsi="Arial" w:cs="Arial"/>
+          <w:color w:val="202122"/>
+          <w:sz w:val="18"/>
+          <w:szCs w:val="18"/>
+          <w:shd w:val="clear" w:color="auto" w:fill="FFFFFF"/>
+        </w:rPr>
+        <w:t>Harry the King, </w:t>
+      </w:r>
+      <w:r>
+        <w:rPr>
+          <w:rFonts w:ascii="Times New Roman" w:eastAsia="Times New Roman" w:hAnsi="Times New Roman" w:cs="Times New Roman"/>
+          <w:sz w:val="18"/>
+          <w:szCs w:val="18"/>
+        </w:rPr>
+        <w:t>Bedford</w:t>
+      </w:r>
+      <w:r>
+        <w:rPr>
+          <w:rFonts w:ascii="Arial" w:eastAsia="Times New Roman" w:hAnsi="Arial" w:cs="Arial"/>
+          <w:color w:val="202122"/>
+          <w:sz w:val="18"/>
+          <w:szCs w:val="18"/>
+          <w:shd w:val="clear" w:color="auto" w:fill="FFFFFF"/>
+        </w:rPr>
+        <w:t xml:space="preserve"> </w:t>
+      </w:r>
+      <w:r>
+        <w:rPr>
+          <w:rFonts w:ascii="Arial" w:eastAsia="Times New Roman" w:hAnsi="Arial" w:cs="Arial"/>
+          <w:color w:val="202122"/>
+          <w:sz w:val="18"/>
+          <w:szCs w:val="18"/>
+          <w:shd w:val="clear" w:color="auto" w:fill="FFFFFF"/>
+        </w:rPr>
+        <w:t>and </w:t>
+      </w:r>
+      <w:r>
+        <w:rPr>
+          <w:rFonts w:ascii="Times New Roman" w:eastAsia="Times New Roman" w:hAnsi="Times New Roman" w:cs="Times New Roman"/>
+          <w:sz w:val="18"/>
+          <w:szCs w:val="18"/>
+        </w:rPr>
+        <w:t>Exeter</w:t>
+      </w:r>
+      <w:r>
+        <w:rPr>
+          <w:rFonts w:ascii="Arial" w:eastAsia="Times New Roman" w:hAnsi="Arial" w:cs="Arial"/>
+          <w:color w:val="202122"/>
+          <w:sz w:val="18"/>
+          <w:szCs w:val="18"/>
+          <w:shd w:val="clear" w:color="auto" w:fill="FFFFFF"/>
+        </w:rPr>
+        <w:t>,</w:t>
+      </w:r>
+      <w:r>
+        <w:rPr>
+          <w:rFonts w:ascii="Arial" w:eastAsia="Times New Roman" w:hAnsi="Arial" w:cs="Arial"/>
+          <w:color w:val="202122"/>
+          <w:sz w:val="18"/>
+          <w:szCs w:val="18"/>
+        </w:rPr>
+        <w:t xml:space="preserve"> Warwick </w:t>
+      </w:r>
+      <w:r>
+        <w:rPr>
+          <w:rFonts w:ascii="Arial" w:eastAsia="Times New Roman" w:hAnsi="Arial" w:cs="Arial"/>
+          <w:color w:val="202122"/>
+          <w:sz w:val="18"/>
+          <w:szCs w:val="18"/>
+          <w:shd w:val="clear" w:color="auto" w:fill="FFFFFF"/>
+        </w:rPr>
+        <w:t>and </w:t>
+      </w:r>
+      <w:r>
+        <w:rPr>
+          <w:rFonts w:ascii="Times New Roman" w:eastAsia="Times New Roman" w:hAnsi="Times New Roman" w:cs="Times New Roman"/>
+          <w:sz w:val="18"/>
+          <w:szCs w:val="18"/>
+        </w:rPr>
+        <w:t xml:space="preserve">Talbot, </w:t>
+      </w:r>
+      <w:proofErr w:type="spellStart"/>
+      <w:r>
+        <w:rPr>
+          <w:rFonts w:ascii="Times New Roman" w:eastAsia="Times New Roman" w:hAnsi="Times New Roman" w:cs="Times New Roman"/>
+          <w:sz w:val="18"/>
+          <w:szCs w:val="18"/>
+        </w:rPr>
+        <w:t>Salsbury</w:t>
+      </w:r>
+      <w:proofErr w:type="spellEnd"/>
+      <w:r>
+        <w:rPr>
+          <w:rFonts w:ascii="Arial" w:eastAsia="Times New Roman" w:hAnsi="Arial" w:cs="Arial"/>
+          <w:color w:val="202122"/>
+          <w:sz w:val="18"/>
+          <w:szCs w:val="18"/>
+          <w:shd w:val="clear" w:color="auto" w:fill="FFFFFF"/>
+        </w:rPr>
+        <w:t> and </w:t>
+      </w:r>
+      <w:r>
+        <w:rPr>
+          <w:rFonts w:ascii="Times New Roman" w:eastAsia="Times New Roman" w:hAnsi="Times New Roman" w:cs="Times New Roman"/>
+          <w:sz w:val="18"/>
+          <w:szCs w:val="18"/>
+        </w:rPr>
+        <w:t xml:space="preserve">Gloucester </w:t>
+      </w:r>
+      <w:r>
+        <w:rPr>
+          <w:rFonts w:ascii="Arial" w:eastAsia="Times New Roman" w:hAnsi="Arial" w:cs="Arial"/>
+          <w:color w:val="202122"/>
+          <w:sz w:val="18"/>
+          <w:szCs w:val="18"/>
+          <w:shd w:val="clear" w:color="auto" w:fill="FFFFFF"/>
+        </w:rPr>
+        <w:t>—</w:t>
+      </w:r>
+      <w:r>
+        <w:rPr>
+          <w:rFonts w:ascii="Arial" w:eastAsia="Times New Roman" w:hAnsi="Arial" w:cs="Arial"/>
+          <w:color w:val="202122"/>
+          <w:sz w:val="18"/>
+          <w:szCs w:val="18"/>
+        </w:rPr>
+        <w:br/>
+      </w:r>
+    </w:p>
+    <w:p>
+      <w:pPr>
+        <w:rPr>
+          <w:rFonts w:ascii="Arial" w:eastAsia="Times New Roman" w:hAnsi="Arial" w:cs="Arial"/>
+          <w:color w:val="202122"/>
+          <w:sz w:val="18"/>
+          <w:szCs w:val="18"/>
+          <w:shd w:val="clear" w:color="auto" w:fill="FFFFFF"/>
+        </w:rPr>
+      </w:pPr>
+      <w:r>
+        <w:rPr>
+          <w:rFonts w:ascii="Arial" w:eastAsia="Times New Roman" w:hAnsi="Arial" w:cs="Arial"/>
+          <w:color w:val="202122"/>
+          <w:sz w:val="18"/>
+          <w:szCs w:val="18"/>
+          <w:shd w:val="clear" w:color="auto" w:fill="FFFFFF"/>
+        </w:rPr>
+        <w:t xml:space="preserve">Be in their flowing cups freshly </w:t>
+      </w:r>
+      <w:proofErr w:type="spellStart"/>
+      <w:r>
+        <w:rPr>
+          <w:rFonts w:ascii="Arial" w:eastAsia="Times New Roman" w:hAnsi="Arial" w:cs="Arial"/>
+          <w:color w:val="202122"/>
+          <w:sz w:val="18"/>
+          <w:szCs w:val="18"/>
+          <w:shd w:val="clear" w:color="auto" w:fill="FFFFFF"/>
+        </w:rPr>
+        <w:t>rememb'red</w:t>
+      </w:r>
+      <w:proofErr w:type="spellEnd"/>
+      <w:r>
+        <w:rPr>
+          <w:rFonts w:ascii="Arial" w:eastAsia="Times New Roman" w:hAnsi="Arial" w:cs="Arial"/>
+          <w:color w:val="202122"/>
+          <w:sz w:val="18"/>
+          <w:szCs w:val="18"/>
+          <w:shd w:val="clear" w:color="auto" w:fill="FFFFFF"/>
+        </w:rPr>
+        <w:t>.</w:t>
+      </w:r>
+      <w:r>
+        <w:rPr>
+          <w:rFonts w:ascii="Arial" w:eastAsia="Times New Roman" w:hAnsi="Arial" w:cs="Arial"/>
+          <w:color w:val="202122"/>
+          <w:sz w:val="18"/>
+          <w:szCs w:val="18"/>
+        </w:rPr>
+        <w:br/>
+      </w:r>
+      <w:r>
+        <w:rPr>
+          <w:rFonts w:ascii="Arial" w:eastAsia="Times New Roman" w:hAnsi="Arial" w:cs="Arial"/>
+          <w:color w:val="202122"/>
+          <w:sz w:val="18"/>
+          <w:szCs w:val="18"/>
+          <w:shd w:val="clear" w:color="auto" w:fill="FFFFFF"/>
+        </w:rPr>
+        <w:t>This story shall the good man teach his son;</w:t>
+      </w:r>
+      <w:r>
+        <w:rPr>
+          <w:rFonts w:ascii="Arial" w:eastAsia="Times New Roman" w:hAnsi="Arial" w:cs="Arial"/>
+          <w:color w:val="202122"/>
+          <w:sz w:val="18"/>
+          <w:szCs w:val="18"/>
+        </w:rPr>
+        <w:t xml:space="preserve"> a</w:t>
+      </w:r>
+      <w:r>
+        <w:rPr>
+          <w:rFonts w:ascii="Arial" w:eastAsia="Times New Roman" w:hAnsi="Arial" w:cs="Arial"/>
+          <w:color w:val="202122"/>
+          <w:sz w:val="18"/>
+          <w:szCs w:val="18"/>
+          <w:shd w:val="clear" w:color="auto" w:fill="FFFFFF"/>
+        </w:rPr>
+        <w:t xml:space="preserve">nd Crispin </w:t>
+      </w:r>
+      <w:proofErr w:type="spellStart"/>
+      <w:r>
+        <w:rPr>
+          <w:rFonts w:ascii="Arial" w:eastAsia="Times New Roman" w:hAnsi="Arial" w:cs="Arial"/>
+          <w:color w:val="202122"/>
+          <w:sz w:val="18"/>
+          <w:szCs w:val="18"/>
+          <w:shd w:val="clear" w:color="auto" w:fill="FFFFFF"/>
+        </w:rPr>
+        <w:t>Crispian</w:t>
+      </w:r>
+      <w:proofErr w:type="spellEnd"/>
+      <w:r>
+        <w:rPr>
+          <w:rFonts w:ascii="Arial" w:eastAsia="Times New Roman" w:hAnsi="Arial" w:cs="Arial"/>
+          <w:color w:val="202122"/>
+          <w:sz w:val="18"/>
+          <w:szCs w:val="18"/>
+          <w:shd w:val="clear" w:color="auto" w:fill="FFFFFF"/>
+        </w:rPr>
+        <w:t xml:space="preserve"> shall ne'er go by,</w:t>
+      </w:r>
+      <w:r>
+        <w:rPr>
+          <w:rFonts w:ascii="Arial" w:eastAsia="Times New Roman" w:hAnsi="Arial" w:cs="Arial"/>
+          <w:color w:val="202122"/>
+          <w:sz w:val="18"/>
+          <w:szCs w:val="18"/>
+        </w:rPr>
+        <w:br/>
+      </w:r>
+      <w:r>
+        <w:rPr>
+          <w:rFonts w:ascii="Arial" w:eastAsia="Times New Roman" w:hAnsi="Arial" w:cs="Arial"/>
+          <w:color w:val="202122"/>
+          <w:sz w:val="18"/>
+          <w:szCs w:val="18"/>
+          <w:shd w:val="clear" w:color="auto" w:fill="FFFFFF"/>
+        </w:rPr>
+        <w:t>From this day to the ending of the world,</w:t>
+      </w:r>
+      <w:r>
+        <w:rPr>
+          <w:rFonts w:ascii="Arial" w:eastAsia="Times New Roman" w:hAnsi="Arial" w:cs="Arial"/>
+          <w:color w:val="202122"/>
+          <w:sz w:val="18"/>
+          <w:szCs w:val="18"/>
+        </w:rPr>
+        <w:t xml:space="preserve"> b</w:t>
+      </w:r>
+      <w:r>
+        <w:rPr>
+          <w:rFonts w:ascii="Arial" w:eastAsia="Times New Roman" w:hAnsi="Arial" w:cs="Arial"/>
+          <w:color w:val="202122"/>
+          <w:sz w:val="18"/>
+          <w:szCs w:val="18"/>
+          <w:shd w:val="clear" w:color="auto" w:fill="FFFFFF"/>
+        </w:rPr>
+        <w:t xml:space="preserve">ut we in it shall be </w:t>
+      </w:r>
+      <w:r>
+        <w:rPr>
+          <w:rFonts w:ascii="Arial" w:eastAsia="Times New Roman" w:hAnsi="Arial" w:cs="Arial"/>
+          <w:color w:val="202122"/>
+          <w:sz w:val="18"/>
+          <w:szCs w:val="18"/>
+          <w:shd w:val="clear" w:color="auto" w:fill="FFFFFF"/>
+        </w:rPr>
+        <w:t xml:space="preserve">remembered </w:t>
+      </w:r>
+      <w:r>
+        <w:rPr>
+          <w:rFonts w:ascii="Arial" w:eastAsia="Times New Roman" w:hAnsi="Arial" w:cs="Arial"/>
+          <w:color w:val="202122"/>
+          <w:sz w:val="18"/>
+          <w:szCs w:val="18"/>
+          <w:shd w:val="clear" w:color="auto" w:fill="FFFFFF"/>
+        </w:rPr>
+        <w:t>—</w:t>
+      </w:r>
+    </w:p>
+    <w:p>
+      <w:pPr>
+        <w:rPr>
+          <w:rFonts w:ascii="Times New Roman" w:eastAsia="Times New Roman" w:hAnsi="Times New Roman" w:cs="Times New Roman"/>
+          <w:sz w:val="18"/>
+          <w:szCs w:val="18"/>
+        </w:rPr>
+      </w:pPr>
+      <w:r>
+        <w:rPr>
+          <w:rFonts w:ascii="Arial" w:eastAsia="Times New Roman" w:hAnsi="Arial" w:cs="Arial"/>
+          <w:color w:val="202122"/>
+          <w:sz w:val="18"/>
+          <w:szCs w:val="18"/>
+        </w:rPr>
+        <w:br/>
+      </w:r>
+      <w:r>
+        <w:rPr>
+          <w:rFonts w:ascii="Arial" w:eastAsia="Times New Roman" w:hAnsi="Arial" w:cs="Arial"/>
+          <w:color w:val="202122"/>
+          <w:sz w:val="18"/>
+          <w:szCs w:val="18"/>
+          <w:shd w:val="clear" w:color="auto" w:fill="FFFFFF"/>
+        </w:rPr>
+        <w:t>We few, we happy few, we band of brothers;</w:t>
+      </w:r>
+      <w:r>
+        <w:rPr>
+          <w:rFonts w:ascii="Arial" w:eastAsia="Times New Roman" w:hAnsi="Arial" w:cs="Arial"/>
+          <w:color w:val="202122"/>
+          <w:sz w:val="18"/>
+          <w:szCs w:val="18"/>
+        </w:rPr>
+        <w:t xml:space="preserve"> f</w:t>
+      </w:r>
+      <w:r>
+        <w:rPr>
+          <w:rFonts w:ascii="Arial" w:eastAsia="Times New Roman" w:hAnsi="Arial" w:cs="Arial"/>
+          <w:color w:val="202122"/>
+          <w:sz w:val="18"/>
+          <w:szCs w:val="18"/>
+          <w:shd w:val="clear" w:color="auto" w:fill="FFFFFF"/>
+        </w:rPr>
+        <w:t>or he to-day that sheds his blood with me</w:t>
+      </w:r>
+      <w:r>
+        <w:rPr>
+          <w:rFonts w:ascii="Arial" w:eastAsia="Times New Roman" w:hAnsi="Arial" w:cs="Arial"/>
+          <w:color w:val="202122"/>
+          <w:sz w:val="18"/>
+          <w:szCs w:val="18"/>
+        </w:rPr>
+        <w:t xml:space="preserve"> s</w:t>
+      </w:r>
+      <w:r>
+        <w:rPr>
+          <w:rFonts w:ascii="Arial" w:eastAsia="Times New Roman" w:hAnsi="Arial" w:cs="Arial"/>
+          <w:color w:val="202122"/>
+          <w:sz w:val="18"/>
+          <w:szCs w:val="18"/>
+          <w:shd w:val="clear" w:color="auto" w:fill="FFFFFF"/>
+        </w:rPr>
+        <w:t>hall be my brother; be he ne'er so vile,</w:t>
+      </w:r>
+      <w:r>
+        <w:rPr>
+          <w:rFonts w:ascii="Arial" w:eastAsia="Times New Roman" w:hAnsi="Arial" w:cs="Arial"/>
+          <w:color w:val="202122"/>
+          <w:sz w:val="18"/>
+          <w:szCs w:val="18"/>
+        </w:rPr>
+        <w:t xml:space="preserve"> t</w:t>
+      </w:r>
+      <w:r>
+        <w:rPr>
+          <w:rFonts w:ascii="Arial" w:eastAsia="Times New Roman" w:hAnsi="Arial" w:cs="Arial"/>
+          <w:color w:val="202122"/>
+          <w:sz w:val="18"/>
+          <w:szCs w:val="18"/>
+          <w:shd w:val="clear" w:color="auto" w:fill="FFFFFF"/>
+        </w:rPr>
+        <w:t>his day shall gentle his condition;</w:t>
+      </w:r>
+      <w:r>
+        <w:rPr>
+          <w:rFonts w:ascii="Arial" w:eastAsia="Times New Roman" w:hAnsi="Arial" w:cs="Arial"/>
+          <w:color w:val="202122"/>
+          <w:sz w:val="18"/>
+          <w:szCs w:val="18"/>
+        </w:rPr>
+        <w:br/>
+      </w:r>
+      <w:r>
+        <w:rPr>
+          <w:rFonts w:ascii="Arial" w:eastAsia="Times New Roman" w:hAnsi="Arial" w:cs="Arial"/>
+          <w:color w:val="202122"/>
+          <w:sz w:val="18"/>
+          <w:szCs w:val="18"/>
+          <w:shd w:val="clear" w:color="auto" w:fill="FFFFFF"/>
+        </w:rPr>
+        <w:t>a</w:t>
+      </w:r>
+      <w:r>
+        <w:rPr>
+          <w:rFonts w:ascii="Arial" w:eastAsia="Times New Roman" w:hAnsi="Arial" w:cs="Arial"/>
+          <w:color w:val="202122"/>
+          <w:sz w:val="18"/>
+          <w:szCs w:val="18"/>
+          <w:shd w:val="clear" w:color="auto" w:fill="FFFFFF"/>
+        </w:rPr>
+        <w:t>nd gentlemen in England now a-bed</w:t>
+      </w:r>
+      <w:r>
+        <w:rPr>
+          <w:rFonts w:ascii="Arial" w:eastAsia="Times New Roman" w:hAnsi="Arial" w:cs="Arial"/>
+          <w:color w:val="202122"/>
+          <w:sz w:val="18"/>
+          <w:szCs w:val="18"/>
+        </w:rPr>
+        <w:t xml:space="preserve"> s</w:t>
+      </w:r>
+      <w:r>
+        <w:rPr>
+          <w:rFonts w:ascii="Arial" w:eastAsia="Times New Roman" w:hAnsi="Arial" w:cs="Arial"/>
+          <w:color w:val="202122"/>
+          <w:sz w:val="18"/>
+          <w:szCs w:val="18"/>
+          <w:shd w:val="clear" w:color="auto" w:fill="FFFFFF"/>
+        </w:rPr>
+        <w:t xml:space="preserve">hall think themselves </w:t>
+      </w:r>
+      <w:proofErr w:type="spellStart"/>
+      <w:r>
+        <w:rPr>
+          <w:rFonts w:ascii="Arial" w:eastAsia="Times New Roman" w:hAnsi="Arial" w:cs="Arial"/>
+          <w:color w:val="202122"/>
+          <w:sz w:val="18"/>
+          <w:szCs w:val="18"/>
+          <w:shd w:val="clear" w:color="auto" w:fill="FFFFFF"/>
+        </w:rPr>
+        <w:t>accurs'd</w:t>
+      </w:r>
+      <w:proofErr w:type="spellEnd"/>
+      <w:r>
+        <w:rPr>
+          <w:rFonts w:ascii="Arial" w:eastAsia="Times New Roman" w:hAnsi="Arial" w:cs="Arial"/>
+          <w:color w:val="202122"/>
+          <w:sz w:val="18"/>
+          <w:szCs w:val="18"/>
+          <w:shd w:val="clear" w:color="auto" w:fill="FFFFFF"/>
+        </w:rPr>
+        <w:t xml:space="preserve"> they were not here,</w:t>
+      </w:r>
+      <w:r>
+        <w:rPr>
+          <w:rFonts w:ascii="Arial" w:eastAsia="Times New Roman" w:hAnsi="Arial" w:cs="Arial"/>
+          <w:color w:val="202122"/>
+          <w:sz w:val="18"/>
+          <w:szCs w:val="18"/>
+        </w:rPr>
+        <w:t xml:space="preserve"> a</w:t>
+      </w:r>
+      <w:r>
+        <w:rPr>
+          <w:rFonts w:ascii="Arial" w:eastAsia="Times New Roman" w:hAnsi="Arial" w:cs="Arial"/>
+          <w:color w:val="202122"/>
+          <w:sz w:val="18"/>
+          <w:szCs w:val="18"/>
+          <w:shd w:val="clear" w:color="auto" w:fill="FFFFFF"/>
+        </w:rPr>
+        <w:t xml:space="preserve">nd hold their </w:t>
+      </w:r>
+      <w:proofErr w:type="spellStart"/>
+      <w:r>
+        <w:rPr>
+          <w:rFonts w:ascii="Arial" w:eastAsia="Times New Roman" w:hAnsi="Arial" w:cs="Arial"/>
+          <w:color w:val="202122"/>
+          <w:sz w:val="18"/>
+          <w:szCs w:val="18"/>
+          <w:shd w:val="clear" w:color="auto" w:fill="FFFFFF"/>
+        </w:rPr>
+        <w:t>manhoods</w:t>
+      </w:r>
+      <w:proofErr w:type="spellEnd"/>
+      <w:r>
+        <w:rPr>
+          <w:rFonts w:ascii="Arial" w:eastAsia="Times New Roman" w:hAnsi="Arial" w:cs="Arial"/>
+          <w:color w:val="202122"/>
+          <w:sz w:val="18"/>
+          <w:szCs w:val="18"/>
+          <w:shd w:val="clear" w:color="auto" w:fill="FFFFFF"/>
+        </w:rPr>
+        <w:t xml:space="preserve"> cheap whiles any speaks</w:t>
+      </w:r>
+      <w:r>
+        <w:rPr>
+          <w:rFonts w:ascii="Arial" w:eastAsia="Times New Roman" w:hAnsi="Arial" w:cs="Arial"/>
+          <w:color w:val="202122"/>
+          <w:sz w:val="18"/>
+          <w:szCs w:val="18"/>
+        </w:rPr>
+        <w:t xml:space="preserve"> t</w:t>
+      </w:r>
+      <w:r>
+        <w:rPr>
+          <w:rFonts w:ascii="Arial" w:eastAsia="Times New Roman" w:hAnsi="Arial" w:cs="Arial"/>
+          <w:color w:val="202122"/>
+          <w:sz w:val="18"/>
+          <w:szCs w:val="18"/>
+          <w:shd w:val="clear" w:color="auto" w:fill="FFFFFF"/>
+        </w:rPr>
+        <w:t>hat fought with us upon Saint Crispin's day.</w:t>
+      </w:r>
+    </w:p>
+    <w:p>
+      <w:pPr>
+        <w:pStyle w:val="larger"/>
+        <w:shd w:val="clear" w:color="auto" w:fill="FFFFFF"/>
+        <w:spacing w:before="0" w:beforeAutospacing="0" w:after="150" w:afterAutospacing="0"/>
+      </w:pPr>
     </w:p>
     <w:sectPr>
       <w:pgSz w:w="12240" w:h="15840"/>
@@ -23,16 +1090,12 @@
     <w:rPrDefault>
       <w:rPr>
         <w:rFonts w:asciiTheme="minorHAnsi" w:eastAsiaTheme="minorHAnsi" w:hAnsiTheme="minorHAnsi" w:cstheme="minorBidi"/>
-        <w:sz w:val="22"/>
-        <w:szCs w:val="22"/>
+        <w:sz w:val="24"/>
+        <w:szCs w:val="24"/>
         <w:lang w:val="en-US" w:eastAsia="en-US" w:bidi="ar-SA"/>
       </w:rPr>
     </w:rPrDefault>
-    <w:pPrDefault>
-      <w:pPr>
-        <w:spacing w:after="160" w:line="259" w:lineRule="auto"/>
-      </w:pPr>
-    </w:pPrDefault>
+    <w:pPrDefault/>
   </w:docDefaults>
   <w:latentStyles w:defLockedState="0" w:defUIPriority="99" w:defSemiHidden="0" w:defUnhideWhenUsed="0" w:defQFormat="0" w:count="376">
     <w:lsdException w:name="Normal" w:uiPriority="0" w:qFormat="1"/>
@@ -443,6 +1506,42 @@
     <w:semiHidden/>
     <w:unhideWhenUsed/>
   </w:style>
+  <w:style w:type="paragraph" w:customStyle="1" w:styleId="larger">
+    <w:name w:val="larger"/>
+    <w:basedOn w:val="Normal"/>
+    <w:rsid w:val="00094D0B"/>
+    <w:pPr>
+      <w:spacing w:before="100" w:beforeAutospacing="1" w:after="100" w:afterAutospacing="1"/>
+    </w:pPr>
+    <w:rPr>
+      <w:rFonts w:ascii="Times New Roman" w:eastAsia="Times New Roman" w:hAnsi="Times New Roman" w:cs="Times New Roman"/>
+    </w:rPr>
+  </w:style>
+  <w:style w:type="character" w:styleId="Strong">
+    <w:name w:val="Strong"/>
+    <w:basedOn w:val="DefaultParagraphFont"/>
+    <w:uiPriority w:val="22"/>
+    <w:qFormat/>
+    <w:rsid w:val="00094D0B"/>
+    <w:rPr>
+      <w:b/>
+      <w:bCs/>
+    </w:rPr>
+  </w:style>
+  <w:style w:type="paragraph" w:styleId="NormalWeb">
+    <w:name w:val="Normal (Web)"/>
+    <w:basedOn w:val="Normal"/>
+    <w:uiPriority w:val="99"/>
+    <w:semiHidden/>
+    <w:unhideWhenUsed/>
+    <w:rsid w:val="00094D0B"/>
+    <w:pPr>
+      <w:spacing w:before="100" w:beforeAutospacing="1" w:after="100" w:afterAutospacing="1"/>
+    </w:pPr>
+    <w:rPr>
+      <w:rFonts w:ascii="Times New Roman" w:eastAsia="Times New Roman" w:hAnsi="Times New Roman" w:cs="Times New Roman"/>
+    </w:rPr>
+  </w:style>
 </w:styles>
 </file>
 

</xml_diff>